<commit_message>
Creates PDF for all diagrams
</commit_message>
<xml_diff>
--- a/DD.docx
+++ b/DD.docx
@@ -4,7 +4,7 @@
   <w:body>
     <w:tbl>
       <w:tblPr>
-        <w:tblStyle w:val="GridTable1Light-Accent4"/>
+        <w:tblStyle w:val="TableGrid"/>
         <w:bidiVisual/>
         <w:tblW w:w="9500" w:type="dxa"/>
         <w:tblLook w:val="04A0" w:firstRow="1" w:lastRow="0" w:firstColumn="1" w:lastColumn="0" w:noHBand="0" w:noVBand="1"/>
@@ -17,14 +17,11 @@
       </w:tblGrid>
       <w:tr>
         <w:trPr>
-          <w:cnfStyle w:val="100000000000" w:firstRow="1" w:lastRow="0" w:firstColumn="0" w:lastColumn="0" w:oddVBand="0" w:evenVBand="0" w:oddHBand="0" w:evenHBand="0" w:firstRowFirstColumn="0" w:firstRowLastColumn="0" w:lastRowFirstColumn="0" w:lastRowLastColumn="0"/>
           <w:trHeight w:val="593"/>
         </w:trPr>
         <w:tc>
           <w:tcPr>
-            <w:cnfStyle w:val="001000000000" w:firstRow="0" w:lastRow="0" w:firstColumn="1" w:lastColumn="0" w:oddVBand="0" w:evenVBand="0" w:oddHBand="0" w:evenHBand="0" w:firstRowFirstColumn="0" w:firstRowLastColumn="0" w:lastRowFirstColumn="0" w:lastRowLastColumn="0"/>
             <w:tcW w:w="2492" w:type="dxa"/>
-            <w:vAlign w:val="center"/>
           </w:tcPr>
           <w:p>
             <w:pPr>
@@ -48,12 +45,10 @@
         <w:tc>
           <w:tcPr>
             <w:tcW w:w="2343" w:type="dxa"/>
-            <w:vAlign w:val="center"/>
-          </w:tcPr>
-          <w:p>
-            <w:pPr>
-              <w:jc w:val="center"/>
-              <w:cnfStyle w:val="100000000000" w:firstRow="1" w:lastRow="0" w:firstColumn="0" w:lastColumn="0" w:oddVBand="0" w:evenVBand="0" w:oddHBand="0" w:evenHBand="0" w:firstRowFirstColumn="0" w:firstRowLastColumn="0" w:lastRowFirstColumn="0" w:lastRowLastColumn="0"/>
+          </w:tcPr>
+          <w:p>
+            <w:pPr>
+              <w:jc w:val="center"/>
               <w:rPr>
                 <w:rFonts w:cs="B Roya"/>
                 <w:rtl/>
@@ -71,12 +66,10 @@
         <w:tc>
           <w:tcPr>
             <w:tcW w:w="2328" w:type="dxa"/>
-            <w:vAlign w:val="center"/>
-          </w:tcPr>
-          <w:p>
-            <w:pPr>
-              <w:jc w:val="center"/>
-              <w:cnfStyle w:val="100000000000" w:firstRow="1" w:lastRow="0" w:firstColumn="0" w:lastColumn="0" w:oddVBand="0" w:evenVBand="0" w:oddHBand="0" w:evenHBand="0" w:firstRowFirstColumn="0" w:firstRowLastColumn="0" w:lastRowFirstColumn="0" w:lastRowLastColumn="0"/>
+          </w:tcPr>
+          <w:p>
+            <w:pPr>
+              <w:jc w:val="center"/>
               <w:rPr>
                 <w:rFonts w:cs="B Roya"/>
                 <w:rtl/>
@@ -94,12 +87,10 @@
         <w:tc>
           <w:tcPr>
             <w:tcW w:w="2337" w:type="dxa"/>
-            <w:vAlign w:val="center"/>
-          </w:tcPr>
-          <w:p>
-            <w:pPr>
-              <w:jc w:val="center"/>
-              <w:cnfStyle w:val="100000000000" w:firstRow="1" w:lastRow="0" w:firstColumn="0" w:lastColumn="0" w:oddVBand="0" w:evenVBand="0" w:oddHBand="0" w:evenHBand="0" w:firstRowFirstColumn="0" w:firstRowLastColumn="0" w:lastRowFirstColumn="0" w:lastRowLastColumn="0"/>
+          </w:tcPr>
+          <w:p>
+            <w:pPr>
+              <w:jc w:val="center"/>
               <w:rPr>
                 <w:rFonts w:cs="B Roya"/>
                 <w:rtl/>
@@ -121,7 +112,6 @@
         </w:trPr>
         <w:tc>
           <w:tcPr>
-            <w:cnfStyle w:val="001000000000" w:firstRow="0" w:lastRow="0" w:firstColumn="1" w:lastColumn="0" w:oddVBand="0" w:evenVBand="0" w:oddHBand="0" w:evenHBand="0" w:firstRowFirstColumn="0" w:firstRowLastColumn="0" w:lastRowFirstColumn="0" w:lastRowLastColumn="0"/>
             <w:tcW w:w="2492" w:type="dxa"/>
             <w:vAlign w:val="center"/>
           </w:tcPr>
@@ -146,12 +136,10 @@
         <w:tc>
           <w:tcPr>
             <w:tcW w:w="2343" w:type="dxa"/>
-            <w:vAlign w:val="center"/>
-          </w:tcPr>
-          <w:p>
-            <w:pPr>
-              <w:jc w:val="center"/>
-              <w:cnfStyle w:val="000000000000" w:firstRow="0" w:lastRow="0" w:firstColumn="0" w:lastColumn="0" w:oddVBand="0" w:evenVBand="0" w:oddHBand="0" w:evenHBand="0" w:firstRowFirstColumn="0" w:firstRowLastColumn="0" w:lastRowFirstColumn="0" w:lastRowLastColumn="0"/>
+          </w:tcPr>
+          <w:p>
+            <w:pPr>
+              <w:jc w:val="center"/>
               <w:rPr>
                 <w:rFonts w:asciiTheme="minorHAnsi" w:hAnsiTheme="minorHAnsi" w:cs="B Roya"/>
               </w:rPr>
@@ -168,12 +156,10 @@
         <w:tc>
           <w:tcPr>
             <w:tcW w:w="2328" w:type="dxa"/>
-            <w:vAlign w:val="center"/>
-          </w:tcPr>
-          <w:p>
-            <w:pPr>
-              <w:jc w:val="center"/>
-              <w:cnfStyle w:val="000000000000" w:firstRow="0" w:lastRow="0" w:firstColumn="0" w:lastColumn="0" w:oddVBand="0" w:evenVBand="0" w:oddHBand="0" w:evenHBand="0" w:firstRowFirstColumn="0" w:firstRowLastColumn="0" w:lastRowFirstColumn="0" w:lastRowLastColumn="0"/>
+          </w:tcPr>
+          <w:p>
+            <w:pPr>
+              <w:jc w:val="center"/>
               <w:rPr>
                 <w:rFonts w:cs="B Roya"/>
                 <w:rtl/>
@@ -201,12 +187,21 @@
               </w:rPr>
               <w:t xml:space="preserve"> در </w:t>
             </w:r>
-            <w:r>
-              <w:rPr>
-                <w:rFonts w:asciiTheme="minorHAnsi" w:hAnsiTheme="minorHAnsi" w:cs="B Roya"/>
-                <w:lang w:bidi="fa-IR"/>
-              </w:rPr>
-              <w:t>usecase diagram</w:t>
+            <w:proofErr w:type="spellStart"/>
+            <w:r>
+              <w:rPr>
+                <w:rFonts w:asciiTheme="minorHAnsi" w:hAnsiTheme="minorHAnsi" w:cs="B Roya"/>
+                <w:lang w:bidi="fa-IR"/>
+              </w:rPr>
+              <w:t>usecase</w:t>
+            </w:r>
+            <w:proofErr w:type="spellEnd"/>
+            <w:r>
+              <w:rPr>
+                <w:rFonts w:asciiTheme="minorHAnsi" w:hAnsiTheme="minorHAnsi" w:cs="B Roya"/>
+                <w:lang w:bidi="fa-IR"/>
+              </w:rPr>
+              <w:t xml:space="preserve"> diagram</w:t>
             </w:r>
             <w:r>
               <w:rPr>
@@ -228,12 +223,10 @@
         <w:tc>
           <w:tcPr>
             <w:tcW w:w="2337" w:type="dxa"/>
-            <w:vAlign w:val="center"/>
-          </w:tcPr>
-          <w:p>
-            <w:pPr>
-              <w:jc w:val="center"/>
-              <w:cnfStyle w:val="000000000000" w:firstRow="0" w:lastRow="0" w:firstColumn="0" w:lastColumn="0" w:oddVBand="0" w:evenVBand="0" w:oddHBand="0" w:evenHBand="0" w:firstRowFirstColumn="0" w:firstRowLastColumn="0" w:lastRowFirstColumn="0" w:lastRowLastColumn="0"/>
+          </w:tcPr>
+          <w:p>
+            <w:pPr>
+              <w:jc w:val="center"/>
               <w:rPr>
                 <w:rFonts w:asciiTheme="minorHAnsi" w:hAnsiTheme="minorHAnsi" w:cs="B Roya"/>
                 <w:rtl/>
@@ -261,12 +254,14 @@
               </w:rPr>
               <w:t xml:space="preserve">سازی تعدای از </w:t>
             </w:r>
+            <w:proofErr w:type="spellStart"/>
             <w:r>
               <w:rPr>
                 <w:rFonts w:asciiTheme="minorHAnsi" w:hAnsiTheme="minorHAnsi" w:cs="B Roya"/>
               </w:rPr>
               <w:t>usecase</w:t>
             </w:r>
+            <w:proofErr w:type="spellEnd"/>
             <w:r>
               <w:rPr>
                 <w:rFonts w:asciiTheme="minorHAnsi" w:hAnsiTheme="minorHAnsi" w:cs="B Roya" w:hint="cs"/>
@@ -284,7 +279,6 @@
         </w:trPr>
         <w:tc>
           <w:tcPr>
-            <w:cnfStyle w:val="001000000000" w:firstRow="0" w:lastRow="0" w:firstColumn="1" w:lastColumn="0" w:oddVBand="0" w:evenVBand="0" w:oddHBand="0" w:evenHBand="0" w:firstRowFirstColumn="0" w:firstRowLastColumn="0" w:lastRowFirstColumn="0" w:lastRowLastColumn="0"/>
             <w:tcW w:w="2492" w:type="dxa"/>
             <w:vAlign w:val="center"/>
           </w:tcPr>
@@ -309,14 +303,12 @@
         <w:tc>
           <w:tcPr>
             <w:tcW w:w="2343" w:type="dxa"/>
-            <w:vAlign w:val="center"/>
-          </w:tcPr>
-          <w:p>
-            <w:pPr>
-              <w:jc w:val="center"/>
-              <w:cnfStyle w:val="000000000000" w:firstRow="0" w:lastRow="0" w:firstColumn="0" w:lastColumn="0" w:oddVBand="0" w:evenVBand="0" w:oddHBand="0" w:evenHBand="0" w:firstRowFirstColumn="0" w:firstRowLastColumn="0" w:lastRowFirstColumn="0" w:lastRowLastColumn="0"/>
-              <w:rPr>
-                <w:rFonts w:asciiTheme="minorHAnsi" w:hAnsiTheme="minorHAnsi" w:cs="B Roya" w:hint="cs"/>
+          </w:tcPr>
+          <w:p>
+            <w:pPr>
+              <w:jc w:val="center"/>
+              <w:rPr>
+                <w:rFonts w:asciiTheme="minorHAnsi" w:hAnsiTheme="minorHAnsi" w:cs="B Roya"/>
                 <w:rtl/>
                 <w:lang w:bidi="fa-IR"/>
               </w:rPr>
@@ -336,19 +328,15 @@
               </w:rPr>
               <w:t>، آشپز مسئول امور تغذیه</w:t>
             </w:r>
-            <w:bookmarkStart w:id="0" w:name="_GoBack"/>
-            <w:bookmarkEnd w:id="0"/>
           </w:p>
         </w:tc>
         <w:tc>
           <w:tcPr>
             <w:tcW w:w="2328" w:type="dxa"/>
-            <w:vAlign w:val="center"/>
-          </w:tcPr>
-          <w:p>
-            <w:pPr>
-              <w:jc w:val="center"/>
-              <w:cnfStyle w:val="000000000000" w:firstRow="0" w:lastRow="0" w:firstColumn="0" w:lastColumn="0" w:oddVBand="0" w:evenVBand="0" w:oddHBand="0" w:evenHBand="0" w:firstRowFirstColumn="0" w:firstRowLastColumn="0" w:lastRowFirstColumn="0" w:lastRowLastColumn="0"/>
+          </w:tcPr>
+          <w:p>
+            <w:pPr>
+              <w:jc w:val="center"/>
               <w:rPr>
                 <w:rFonts w:cs="B Roya"/>
                 <w:rtl/>
@@ -365,12 +353,10 @@
         <w:tc>
           <w:tcPr>
             <w:tcW w:w="2337" w:type="dxa"/>
-            <w:vAlign w:val="center"/>
-          </w:tcPr>
-          <w:p>
-            <w:pPr>
-              <w:jc w:val="center"/>
-              <w:cnfStyle w:val="000000000000" w:firstRow="0" w:lastRow="0" w:firstColumn="0" w:lastColumn="0" w:oddVBand="0" w:evenVBand="0" w:oddHBand="0" w:evenHBand="0" w:firstRowFirstColumn="0" w:firstRowLastColumn="0" w:lastRowFirstColumn="0" w:lastRowLastColumn="0"/>
+          </w:tcPr>
+          <w:p>
+            <w:pPr>
+              <w:jc w:val="center"/>
               <w:rPr>
                 <w:rFonts w:asciiTheme="minorHAnsi" w:hAnsiTheme="minorHAnsi" w:cs="B Roya"/>
                 <w:rtl/>
@@ -398,12 +384,14 @@
               </w:rPr>
               <w:t xml:space="preserve">سازی تعدای از </w:t>
             </w:r>
+            <w:proofErr w:type="spellStart"/>
             <w:r>
               <w:rPr>
                 <w:rFonts w:asciiTheme="minorHAnsi" w:hAnsiTheme="minorHAnsi" w:cs="B Roya"/>
               </w:rPr>
               <w:t>usecase</w:t>
             </w:r>
+            <w:proofErr w:type="spellEnd"/>
             <w:r>
               <w:rPr>
                 <w:rFonts w:asciiTheme="minorHAnsi" w:hAnsiTheme="minorHAnsi" w:cs="B Roya" w:hint="cs"/>
@@ -421,7 +409,6 @@
         </w:trPr>
         <w:tc>
           <w:tcPr>
-            <w:cnfStyle w:val="001000000000" w:firstRow="0" w:lastRow="0" w:firstColumn="1" w:lastColumn="0" w:oddVBand="0" w:evenVBand="0" w:oddHBand="0" w:evenHBand="0" w:firstRowFirstColumn="0" w:firstRowLastColumn="0" w:lastRowFirstColumn="0" w:lastRowLastColumn="0"/>
             <w:tcW w:w="2492" w:type="dxa"/>
             <w:vAlign w:val="center"/>
           </w:tcPr>
@@ -440,74 +427,64 @@
               </w:rPr>
               <w:t>Reserve</w:t>
             </w:r>
+          </w:p>
+        </w:tc>
+        <w:tc>
+          <w:tcPr>
+            <w:tcW w:w="2343" w:type="dxa"/>
+          </w:tcPr>
+          <w:p>
+            <w:pPr>
+              <w:jc w:val="center"/>
+              <w:rPr>
+                <w:rFonts w:asciiTheme="minorHAnsi" w:hAnsiTheme="minorHAnsi" w:cs="B Roya"/>
+                <w:lang w:bidi="fa-IR"/>
+              </w:rPr>
+            </w:pPr>
             <w:r>
               <w:rPr>
                 <w:rFonts w:asciiTheme="minorHAnsi" w:hAnsiTheme="minorHAnsi" w:cs="B Roya" w:hint="cs"/>
                 <w:rtl/>
                 <w:lang w:bidi="fa-IR"/>
               </w:rPr>
-              <w:t xml:space="preserve"> </w:t>
-            </w:r>
-          </w:p>
-        </w:tc>
-        <w:tc>
-          <w:tcPr>
-            <w:tcW w:w="2343" w:type="dxa"/>
-            <w:vAlign w:val="center"/>
-          </w:tcPr>
-          <w:p>
-            <w:pPr>
-              <w:jc w:val="center"/>
-              <w:cnfStyle w:val="000000000000" w:firstRow="0" w:lastRow="0" w:firstColumn="0" w:lastColumn="0" w:oddVBand="0" w:evenVBand="0" w:oddHBand="0" w:evenHBand="0" w:firstRowFirstColumn="0" w:firstRowLastColumn="0" w:lastRowFirstColumn="0" w:lastRowLastColumn="0"/>
-              <w:rPr>
-                <w:rFonts w:asciiTheme="minorHAnsi" w:hAnsiTheme="minorHAnsi" w:cs="B Roya"/>
-                <w:lang w:bidi="fa-IR"/>
-              </w:rPr>
-            </w:pPr>
+              <w:t>رزرو، رزرو غذا</w:t>
+            </w:r>
+          </w:p>
+        </w:tc>
+        <w:tc>
+          <w:tcPr>
+            <w:tcW w:w="2328" w:type="dxa"/>
+          </w:tcPr>
+          <w:p>
+            <w:pPr>
+              <w:jc w:val="center"/>
+              <w:rPr>
+                <w:rFonts w:asciiTheme="minorHAnsi" w:hAnsiTheme="minorHAnsi" w:cs="B Roya"/>
+                <w:lang w:bidi="fa-IR"/>
+              </w:rPr>
+            </w:pPr>
+            <w:proofErr w:type="spellStart"/>
+            <w:r>
+              <w:rPr>
+                <w:rFonts w:asciiTheme="minorHAnsi" w:hAnsiTheme="minorHAnsi" w:cs="B Roya"/>
+                <w:lang w:bidi="fa-IR"/>
+              </w:rPr>
+              <w:t>U</w:t>
+            </w:r>
+            <w:r>
+              <w:rPr>
+                <w:rFonts w:asciiTheme="minorHAnsi" w:hAnsiTheme="minorHAnsi" w:cs="B Roya"/>
+                <w:lang w:bidi="fa-IR"/>
+              </w:rPr>
+              <w:t>secase</w:t>
+            </w:r>
+            <w:proofErr w:type="spellEnd"/>
             <w:r>
               <w:rPr>
                 <w:rFonts w:asciiTheme="minorHAnsi" w:hAnsiTheme="minorHAnsi" w:cs="B Roya" w:hint="cs"/>
                 <w:rtl/>
                 <w:lang w:bidi="fa-IR"/>
               </w:rPr>
-              <w:t>رزرو، رزرو غذا</w:t>
-            </w:r>
-          </w:p>
-        </w:tc>
-        <w:tc>
-          <w:tcPr>
-            <w:tcW w:w="2328" w:type="dxa"/>
-            <w:vAlign w:val="center"/>
-          </w:tcPr>
-          <w:p>
-            <w:pPr>
-              <w:jc w:val="center"/>
-              <w:cnfStyle w:val="000000000000" w:firstRow="0" w:lastRow="0" w:firstColumn="0" w:lastColumn="0" w:oddVBand="0" w:evenVBand="0" w:oddHBand="0" w:evenHBand="0" w:firstRowFirstColumn="0" w:firstRowLastColumn="0" w:lastRowFirstColumn="0" w:lastRowLastColumn="0"/>
-              <w:rPr>
-                <w:rFonts w:asciiTheme="minorHAnsi" w:hAnsiTheme="minorHAnsi" w:cs="B Roya"/>
-                <w:lang w:bidi="fa-IR"/>
-              </w:rPr>
-            </w:pPr>
-            <w:r>
-              <w:rPr>
-                <w:rFonts w:asciiTheme="minorHAnsi" w:hAnsiTheme="minorHAnsi" w:cs="B Roya"/>
-                <w:lang w:bidi="fa-IR"/>
-              </w:rPr>
-              <w:t>U</w:t>
-            </w:r>
-            <w:r>
-              <w:rPr>
-                <w:rFonts w:asciiTheme="minorHAnsi" w:hAnsiTheme="minorHAnsi" w:cs="B Roya"/>
-                <w:lang w:bidi="fa-IR"/>
-              </w:rPr>
-              <w:t>secase</w:t>
-            </w:r>
-            <w:r>
-              <w:rPr>
-                <w:rFonts w:asciiTheme="minorHAnsi" w:hAnsiTheme="minorHAnsi" w:cs="B Roya" w:hint="cs"/>
-                <w:rtl/>
-                <w:lang w:bidi="fa-IR"/>
-              </w:rPr>
               <w:t xml:space="preserve">، </w:t>
             </w:r>
             <w:r>
@@ -522,12 +499,10 @@
         <w:tc>
           <w:tcPr>
             <w:tcW w:w="2337" w:type="dxa"/>
-            <w:vAlign w:val="center"/>
-          </w:tcPr>
-          <w:p>
-            <w:pPr>
-              <w:jc w:val="center"/>
-              <w:cnfStyle w:val="000000000000" w:firstRow="0" w:lastRow="0" w:firstColumn="0" w:lastColumn="0" w:oddVBand="0" w:evenVBand="0" w:oddHBand="0" w:evenHBand="0" w:firstRowFirstColumn="0" w:firstRowLastColumn="0" w:lastRowFirstColumn="0" w:lastRowLastColumn="0"/>
+          </w:tcPr>
+          <w:p>
+            <w:pPr>
+              <w:jc w:val="center"/>
               <w:rPr>
                 <w:rFonts w:cs="B Roya"/>
                 <w:rtl/>
@@ -598,7 +573,6 @@
         </w:trPr>
         <w:tc>
           <w:tcPr>
-            <w:cnfStyle w:val="001000000000" w:firstRow="0" w:lastRow="0" w:firstColumn="1" w:lastColumn="0" w:oddVBand="0" w:evenVBand="0" w:oddHBand="0" w:evenHBand="0" w:firstRowFirstColumn="0" w:firstRowLastColumn="0" w:lastRowFirstColumn="0" w:lastRowLastColumn="0"/>
             <w:tcW w:w="2492" w:type="dxa"/>
             <w:vAlign w:val="center"/>
           </w:tcPr>
@@ -623,12 +597,10 @@
         <w:tc>
           <w:tcPr>
             <w:tcW w:w="2343" w:type="dxa"/>
-            <w:vAlign w:val="center"/>
-          </w:tcPr>
-          <w:p>
-            <w:pPr>
-              <w:jc w:val="center"/>
-              <w:cnfStyle w:val="000000000000" w:firstRow="0" w:lastRow="0" w:firstColumn="0" w:lastColumn="0" w:oddVBand="0" w:evenVBand="0" w:oddHBand="0" w:evenHBand="0" w:firstRowFirstColumn="0" w:firstRowLastColumn="0" w:lastRowFirstColumn="0" w:lastRowLastColumn="0"/>
+          </w:tcPr>
+          <w:p>
+            <w:pPr>
+              <w:jc w:val="center"/>
               <w:rPr>
                 <w:rFonts w:asciiTheme="minorHAnsi" w:hAnsiTheme="minorHAnsi" w:cs="B Roya"/>
                 <w:lang w:bidi="fa-IR"/>
@@ -652,12 +624,10 @@
         <w:tc>
           <w:tcPr>
             <w:tcW w:w="2328" w:type="dxa"/>
-            <w:vAlign w:val="center"/>
-          </w:tcPr>
-          <w:p>
-            <w:pPr>
-              <w:jc w:val="center"/>
-              <w:cnfStyle w:val="000000000000" w:firstRow="0" w:lastRow="0" w:firstColumn="0" w:lastColumn="0" w:oddVBand="0" w:evenVBand="0" w:oddHBand="0" w:evenHBand="0" w:firstRowFirstColumn="0" w:firstRowLastColumn="0" w:lastRowFirstColumn="0" w:lastRowLastColumn="0"/>
+          </w:tcPr>
+          <w:p>
+            <w:pPr>
+              <w:jc w:val="center"/>
               <w:rPr>
                 <w:rFonts w:asciiTheme="minorHAnsi" w:hAnsiTheme="minorHAnsi" w:cs="B Roya"/>
                 <w:rtl/>
@@ -676,12 +646,10 @@
         <w:tc>
           <w:tcPr>
             <w:tcW w:w="2337" w:type="dxa"/>
-            <w:vAlign w:val="center"/>
-          </w:tcPr>
-          <w:p>
-            <w:pPr>
-              <w:jc w:val="center"/>
-              <w:cnfStyle w:val="000000000000" w:firstRow="0" w:lastRow="0" w:firstColumn="0" w:lastColumn="0" w:oddVBand="0" w:evenVBand="0" w:oddHBand="0" w:evenHBand="0" w:firstRowFirstColumn="0" w:firstRowLastColumn="0" w:lastRowFirstColumn="0" w:lastRowLastColumn="0"/>
+          </w:tcPr>
+          <w:p>
+            <w:pPr>
+              <w:jc w:val="center"/>
               <w:rPr>
                 <w:rFonts w:asciiTheme="minorHAnsi" w:hAnsiTheme="minorHAnsi" w:cs="B Roya"/>
                 <w:rtl/>
@@ -696,6 +664,7 @@
               </w:rPr>
               <w:t xml:space="preserve">فعال‌سازی </w:t>
             </w:r>
+            <w:proofErr w:type="spellStart"/>
             <w:r>
               <w:rPr>
                 <w:rFonts w:asciiTheme="minorHAnsi" w:hAnsiTheme="minorHAnsi" w:cs="B Roya"/>
@@ -703,6 +672,7 @@
               </w:rPr>
               <w:t>usecase</w:t>
             </w:r>
+            <w:proofErr w:type="spellEnd"/>
             <w:r>
               <w:rPr>
                 <w:rFonts w:asciiTheme="minorHAnsi" w:hAnsiTheme="minorHAnsi" w:cs="B Roya" w:hint="cs"/>
@@ -711,6 +681,7 @@
               </w:rPr>
               <w:t xml:space="preserve"> </w:t>
             </w:r>
+            <w:proofErr w:type="spellStart"/>
             <w:r>
               <w:rPr>
                 <w:rFonts w:asciiTheme="minorHAnsi" w:hAnsiTheme="minorHAnsi" w:cs="B Roya"/>
@@ -718,6 +689,7 @@
               </w:rPr>
               <w:t>kickout</w:t>
             </w:r>
+            <w:proofErr w:type="spellEnd"/>
           </w:p>
         </w:tc>
       </w:tr>
@@ -727,7 +699,6 @@
         </w:trPr>
         <w:tc>
           <w:tcPr>
-            <w:cnfStyle w:val="001000000000" w:firstRow="0" w:lastRow="0" w:firstColumn="1" w:lastColumn="0" w:oddVBand="0" w:evenVBand="0" w:oddHBand="0" w:evenHBand="0" w:firstRowFirstColumn="0" w:firstRowLastColumn="0" w:lastRowFirstColumn="0" w:lastRowLastColumn="0"/>
             <w:tcW w:w="2492" w:type="dxa"/>
             <w:vAlign w:val="center"/>
           </w:tcPr>
@@ -752,12 +723,10 @@
         <w:tc>
           <w:tcPr>
             <w:tcW w:w="2343" w:type="dxa"/>
-            <w:vAlign w:val="center"/>
-          </w:tcPr>
-          <w:p>
-            <w:pPr>
-              <w:jc w:val="center"/>
-              <w:cnfStyle w:val="000000000000" w:firstRow="0" w:lastRow="0" w:firstColumn="0" w:lastColumn="0" w:oddVBand="0" w:evenVBand="0" w:oddHBand="0" w:evenHBand="0" w:firstRowFirstColumn="0" w:firstRowLastColumn="0" w:lastRowFirstColumn="0" w:lastRowLastColumn="0"/>
+          </w:tcPr>
+          <w:p>
+            <w:pPr>
+              <w:jc w:val="center"/>
               <w:rPr>
                 <w:rFonts w:asciiTheme="minorHAnsi" w:hAnsiTheme="minorHAnsi" w:cs="B Roya"/>
                 <w:lang w:bidi="fa-IR"/>
@@ -781,17 +750,16 @@
         <w:tc>
           <w:tcPr>
             <w:tcW w:w="2328" w:type="dxa"/>
-            <w:vAlign w:val="center"/>
-          </w:tcPr>
-          <w:p>
-            <w:pPr>
-              <w:jc w:val="center"/>
-              <w:cnfStyle w:val="000000000000" w:firstRow="0" w:lastRow="0" w:firstColumn="0" w:lastColumn="0" w:oddVBand="0" w:evenVBand="0" w:oddHBand="0" w:evenHBand="0" w:firstRowFirstColumn="0" w:firstRowLastColumn="0" w:lastRowFirstColumn="0" w:lastRowLastColumn="0"/>
-              <w:rPr>
-                <w:rFonts w:asciiTheme="minorHAnsi" w:hAnsiTheme="minorHAnsi" w:cs="B Roya"/>
-                <w:lang w:bidi="fa-IR"/>
-              </w:rPr>
-            </w:pPr>
+          </w:tcPr>
+          <w:p>
+            <w:pPr>
+              <w:jc w:val="center"/>
+              <w:rPr>
+                <w:rFonts w:asciiTheme="minorHAnsi" w:hAnsiTheme="minorHAnsi" w:cs="B Roya"/>
+                <w:lang w:bidi="fa-IR"/>
+              </w:rPr>
+            </w:pPr>
+            <w:proofErr w:type="spellStart"/>
             <w:r>
               <w:rPr>
                 <w:rFonts w:asciiTheme="minorHAnsi" w:hAnsiTheme="minorHAnsi" w:cs="B Roya"/>
@@ -799,17 +767,16 @@
               </w:rPr>
               <w:t>Usecase</w:t>
             </w:r>
+            <w:proofErr w:type="spellEnd"/>
           </w:p>
         </w:tc>
         <w:tc>
           <w:tcPr>
             <w:tcW w:w="2337" w:type="dxa"/>
-            <w:vAlign w:val="center"/>
-          </w:tcPr>
-          <w:p>
-            <w:pPr>
-              <w:jc w:val="center"/>
-              <w:cnfStyle w:val="000000000000" w:firstRow="0" w:lastRow="0" w:firstColumn="0" w:lastColumn="0" w:oddVBand="0" w:evenVBand="0" w:oddHBand="0" w:evenHBand="0" w:firstRowFirstColumn="0" w:firstRowLastColumn="0" w:lastRowFirstColumn="0" w:lastRowLastColumn="0"/>
+          </w:tcPr>
+          <w:p>
+            <w:pPr>
+              <w:jc w:val="center"/>
               <w:rPr>
                 <w:rFonts w:cs="B Roya"/>
                 <w:rtl/>
@@ -880,7 +847,6 @@
         </w:trPr>
         <w:tc>
           <w:tcPr>
-            <w:cnfStyle w:val="001000000000" w:firstRow="0" w:lastRow="0" w:firstColumn="1" w:lastColumn="0" w:oddVBand="0" w:evenVBand="0" w:oddHBand="0" w:evenHBand="0" w:firstRowFirstColumn="0" w:firstRowLastColumn="0" w:lastRowFirstColumn="0" w:lastRowLastColumn="0"/>
             <w:tcW w:w="2492" w:type="dxa"/>
             <w:vAlign w:val="center"/>
           </w:tcPr>
@@ -905,12 +871,10 @@
         <w:tc>
           <w:tcPr>
             <w:tcW w:w="2343" w:type="dxa"/>
-            <w:vAlign w:val="center"/>
-          </w:tcPr>
-          <w:p>
-            <w:pPr>
-              <w:jc w:val="center"/>
-              <w:cnfStyle w:val="000000000000" w:firstRow="0" w:lastRow="0" w:firstColumn="0" w:lastColumn="0" w:oddVBand="0" w:evenVBand="0" w:oddHBand="0" w:evenHBand="0" w:firstRowFirstColumn="0" w:firstRowLastColumn="0" w:lastRowFirstColumn="0" w:lastRowLastColumn="0"/>
+          </w:tcPr>
+          <w:p>
+            <w:pPr>
+              <w:jc w:val="center"/>
               <w:rPr>
                 <w:rFonts w:asciiTheme="minorHAnsi" w:hAnsiTheme="minorHAnsi" w:cs="B Roya"/>
                 <w:rtl/>
@@ -942,17 +906,16 @@
         <w:tc>
           <w:tcPr>
             <w:tcW w:w="2328" w:type="dxa"/>
-            <w:vAlign w:val="center"/>
-          </w:tcPr>
-          <w:p>
-            <w:pPr>
-              <w:jc w:val="center"/>
-              <w:cnfStyle w:val="000000000000" w:firstRow="0" w:lastRow="0" w:firstColumn="0" w:lastColumn="0" w:oddVBand="0" w:evenVBand="0" w:oddHBand="0" w:evenHBand="0" w:firstRowFirstColumn="0" w:firstRowLastColumn="0" w:lastRowFirstColumn="0" w:lastRowLastColumn="0"/>
-              <w:rPr>
-                <w:rFonts w:asciiTheme="minorHAnsi" w:hAnsiTheme="minorHAnsi" w:cs="B Roya"/>
-                <w:lang w:bidi="fa-IR"/>
-              </w:rPr>
-            </w:pPr>
+          </w:tcPr>
+          <w:p>
+            <w:pPr>
+              <w:jc w:val="center"/>
+              <w:rPr>
+                <w:rFonts w:asciiTheme="minorHAnsi" w:hAnsiTheme="minorHAnsi" w:cs="B Roya"/>
+                <w:lang w:bidi="fa-IR"/>
+              </w:rPr>
+            </w:pPr>
+            <w:proofErr w:type="spellStart"/>
             <w:r>
               <w:rPr>
                 <w:rFonts w:asciiTheme="minorHAnsi" w:hAnsiTheme="minorHAnsi" w:cs="B Roya"/>
@@ -960,17 +923,16 @@
               </w:rPr>
               <w:t>Usecae</w:t>
             </w:r>
+            <w:proofErr w:type="spellEnd"/>
           </w:p>
         </w:tc>
         <w:tc>
           <w:tcPr>
             <w:tcW w:w="2337" w:type="dxa"/>
-            <w:vAlign w:val="center"/>
-          </w:tcPr>
-          <w:p>
-            <w:pPr>
-              <w:jc w:val="center"/>
-              <w:cnfStyle w:val="000000000000" w:firstRow="0" w:lastRow="0" w:firstColumn="0" w:lastColumn="0" w:oddVBand="0" w:evenVBand="0" w:oddHBand="0" w:evenHBand="0" w:firstRowFirstColumn="0" w:firstRowLastColumn="0" w:lastRowFirstColumn="0" w:lastRowLastColumn="0"/>
+          </w:tcPr>
+          <w:p>
+            <w:pPr>
+              <w:jc w:val="center"/>
               <w:rPr>
                 <w:rFonts w:cs="B Roya"/>
                 <w:rtl/>
@@ -1041,7 +1003,6 @@
         </w:trPr>
         <w:tc>
           <w:tcPr>
-            <w:cnfStyle w:val="001000000000" w:firstRow="0" w:lastRow="0" w:firstColumn="1" w:lastColumn="0" w:oddVBand="0" w:evenVBand="0" w:oddHBand="0" w:evenHBand="0" w:firstRowFirstColumn="0" w:firstRowLastColumn="0" w:lastRowFirstColumn="0" w:lastRowLastColumn="0"/>
             <w:tcW w:w="2492" w:type="dxa"/>
             <w:vAlign w:val="center"/>
           </w:tcPr>
@@ -1066,12 +1027,10 @@
         <w:tc>
           <w:tcPr>
             <w:tcW w:w="2343" w:type="dxa"/>
-            <w:vAlign w:val="center"/>
-          </w:tcPr>
-          <w:p>
-            <w:pPr>
-              <w:jc w:val="center"/>
-              <w:cnfStyle w:val="000000000000" w:firstRow="0" w:lastRow="0" w:firstColumn="0" w:lastColumn="0" w:oddVBand="0" w:evenVBand="0" w:oddHBand="0" w:evenHBand="0" w:firstRowFirstColumn="0" w:firstRowLastColumn="0" w:lastRowFirstColumn="0" w:lastRowLastColumn="0"/>
+          </w:tcPr>
+          <w:p>
+            <w:pPr>
+              <w:jc w:val="center"/>
               <w:rPr>
                 <w:rFonts w:asciiTheme="minorHAnsi" w:hAnsiTheme="minorHAnsi" w:cs="B Roya"/>
                 <w:rtl/>
@@ -1098,18 +1057,17 @@
         <w:tc>
           <w:tcPr>
             <w:tcW w:w="2328" w:type="dxa"/>
-            <w:vAlign w:val="center"/>
-          </w:tcPr>
-          <w:p>
-            <w:pPr>
-              <w:jc w:val="center"/>
-              <w:cnfStyle w:val="000000000000" w:firstRow="0" w:lastRow="0" w:firstColumn="0" w:lastColumn="0" w:oddVBand="0" w:evenVBand="0" w:oddHBand="0" w:evenHBand="0" w:firstRowFirstColumn="0" w:firstRowLastColumn="0" w:lastRowFirstColumn="0" w:lastRowLastColumn="0"/>
-              <w:rPr>
-                <w:rFonts w:asciiTheme="minorHAnsi" w:hAnsiTheme="minorHAnsi" w:cs="B Roya"/>
-                <w:rtl/>
-                <w:lang w:bidi="fa-IR"/>
-              </w:rPr>
-            </w:pPr>
+          </w:tcPr>
+          <w:p>
+            <w:pPr>
+              <w:jc w:val="center"/>
+              <w:rPr>
+                <w:rFonts w:asciiTheme="minorHAnsi" w:hAnsiTheme="minorHAnsi" w:cs="B Roya"/>
+                <w:rtl/>
+                <w:lang w:bidi="fa-IR"/>
+              </w:rPr>
+            </w:pPr>
+            <w:proofErr w:type="spellStart"/>
             <w:r>
               <w:rPr>
                 <w:rFonts w:asciiTheme="minorHAnsi" w:hAnsiTheme="minorHAnsi" w:cs="B Roya"/>
@@ -1117,17 +1075,16 @@
               </w:rPr>
               <w:t>Usecase</w:t>
             </w:r>
+            <w:proofErr w:type="spellEnd"/>
           </w:p>
         </w:tc>
         <w:tc>
           <w:tcPr>
             <w:tcW w:w="2337" w:type="dxa"/>
-            <w:vAlign w:val="center"/>
-          </w:tcPr>
-          <w:p>
-            <w:pPr>
-              <w:jc w:val="center"/>
-              <w:cnfStyle w:val="000000000000" w:firstRow="0" w:lastRow="0" w:firstColumn="0" w:lastColumn="0" w:oddVBand="0" w:evenVBand="0" w:oddHBand="0" w:evenHBand="0" w:firstRowFirstColumn="0" w:firstRowLastColumn="0" w:lastRowFirstColumn="0" w:lastRowLastColumn="0"/>
+          </w:tcPr>
+          <w:p>
+            <w:pPr>
+              <w:jc w:val="center"/>
               <w:rPr>
                 <w:rFonts w:cs="B Roya"/>
                 <w:rtl/>
@@ -1198,7 +1155,6 @@
         </w:trPr>
         <w:tc>
           <w:tcPr>
-            <w:cnfStyle w:val="001000000000" w:firstRow="0" w:lastRow="0" w:firstColumn="1" w:lastColumn="0" w:oddVBand="0" w:evenVBand="0" w:oddHBand="0" w:evenHBand="0" w:firstRowFirstColumn="0" w:firstRowLastColumn="0" w:lastRowFirstColumn="0" w:lastRowLastColumn="0"/>
             <w:tcW w:w="2492" w:type="dxa"/>
             <w:vAlign w:val="center"/>
           </w:tcPr>
@@ -1223,12 +1179,10 @@
         <w:tc>
           <w:tcPr>
             <w:tcW w:w="2343" w:type="dxa"/>
-            <w:vAlign w:val="center"/>
-          </w:tcPr>
-          <w:p>
-            <w:pPr>
-              <w:jc w:val="center"/>
-              <w:cnfStyle w:val="000000000000" w:firstRow="0" w:lastRow="0" w:firstColumn="0" w:lastColumn="0" w:oddVBand="0" w:evenVBand="0" w:oddHBand="0" w:evenHBand="0" w:firstRowFirstColumn="0" w:firstRowLastColumn="0" w:lastRowFirstColumn="0" w:lastRowLastColumn="0"/>
+          </w:tcPr>
+          <w:p>
+            <w:pPr>
+              <w:jc w:val="center"/>
               <w:rPr>
                 <w:rFonts w:asciiTheme="minorHAnsi" w:hAnsiTheme="minorHAnsi" w:cs="B Roya"/>
                 <w:rtl/>
@@ -1262,17 +1216,16 @@
         <w:tc>
           <w:tcPr>
             <w:tcW w:w="2328" w:type="dxa"/>
-            <w:vAlign w:val="center"/>
-          </w:tcPr>
-          <w:p>
-            <w:pPr>
-              <w:jc w:val="center"/>
-              <w:cnfStyle w:val="000000000000" w:firstRow="0" w:lastRow="0" w:firstColumn="0" w:lastColumn="0" w:oddVBand="0" w:evenVBand="0" w:oddHBand="0" w:evenHBand="0" w:firstRowFirstColumn="0" w:firstRowLastColumn="0" w:lastRowFirstColumn="0" w:lastRowLastColumn="0"/>
-              <w:rPr>
-                <w:rFonts w:asciiTheme="minorHAnsi" w:hAnsiTheme="minorHAnsi" w:cs="B Roya"/>
-                <w:lang w:bidi="fa-IR"/>
-              </w:rPr>
-            </w:pPr>
+          </w:tcPr>
+          <w:p>
+            <w:pPr>
+              <w:jc w:val="center"/>
+              <w:rPr>
+                <w:rFonts w:asciiTheme="minorHAnsi" w:hAnsiTheme="minorHAnsi" w:cs="B Roya"/>
+                <w:lang w:bidi="fa-IR"/>
+              </w:rPr>
+            </w:pPr>
+            <w:proofErr w:type="spellStart"/>
             <w:r>
               <w:rPr>
                 <w:rFonts w:asciiTheme="minorHAnsi" w:hAnsiTheme="minorHAnsi" w:cs="B Roya"/>
@@ -1280,17 +1233,16 @@
               </w:rPr>
               <w:t>usecasse</w:t>
             </w:r>
+            <w:proofErr w:type="spellEnd"/>
           </w:p>
         </w:tc>
         <w:tc>
           <w:tcPr>
             <w:tcW w:w="2337" w:type="dxa"/>
-            <w:vAlign w:val="center"/>
-          </w:tcPr>
-          <w:p>
-            <w:pPr>
-              <w:jc w:val="center"/>
-              <w:cnfStyle w:val="000000000000" w:firstRow="0" w:lastRow="0" w:firstColumn="0" w:lastColumn="0" w:oddVBand="0" w:evenVBand="0" w:oddHBand="0" w:evenHBand="0" w:firstRowFirstColumn="0" w:firstRowLastColumn="0" w:lastRowFirstColumn="0" w:lastRowLastColumn="0"/>
+          </w:tcPr>
+          <w:p>
+            <w:pPr>
+              <w:jc w:val="center"/>
               <w:rPr>
                 <w:rFonts w:asciiTheme="minorHAnsi" w:hAnsiTheme="minorHAnsi" w:cs="B Roya"/>
                 <w:rtl/>
@@ -1329,7 +1281,6 @@
         </w:trPr>
         <w:tc>
           <w:tcPr>
-            <w:cnfStyle w:val="001000000000" w:firstRow="0" w:lastRow="0" w:firstColumn="1" w:lastColumn="0" w:oddVBand="0" w:evenVBand="0" w:oddHBand="0" w:evenHBand="0" w:firstRowFirstColumn="0" w:firstRowLastColumn="0" w:lastRowFirstColumn="0" w:lastRowLastColumn="0"/>
             <w:tcW w:w="2492" w:type="dxa"/>
             <w:vAlign w:val="center"/>
           </w:tcPr>
@@ -1353,12 +1304,10 @@
         <w:tc>
           <w:tcPr>
             <w:tcW w:w="2343" w:type="dxa"/>
-            <w:vAlign w:val="center"/>
-          </w:tcPr>
-          <w:p>
-            <w:pPr>
-              <w:jc w:val="center"/>
-              <w:cnfStyle w:val="000000000000" w:firstRow="0" w:lastRow="0" w:firstColumn="0" w:lastColumn="0" w:oddVBand="0" w:evenVBand="0" w:oddHBand="0" w:evenHBand="0" w:firstRowFirstColumn="0" w:firstRowLastColumn="0" w:lastRowFirstColumn="0" w:lastRowLastColumn="0"/>
+          </w:tcPr>
+          <w:p>
+            <w:pPr>
+              <w:jc w:val="center"/>
               <w:rPr>
                 <w:rFonts w:asciiTheme="minorHAnsi" w:hAnsiTheme="minorHAnsi" w:cs="B Roya"/>
                 <w:rtl/>
@@ -1396,17 +1345,16 @@
         <w:tc>
           <w:tcPr>
             <w:tcW w:w="2328" w:type="dxa"/>
-            <w:vAlign w:val="center"/>
-          </w:tcPr>
-          <w:p>
-            <w:pPr>
-              <w:jc w:val="center"/>
-              <w:cnfStyle w:val="000000000000" w:firstRow="0" w:lastRow="0" w:firstColumn="0" w:lastColumn="0" w:oddVBand="0" w:evenVBand="0" w:oddHBand="0" w:evenHBand="0" w:firstRowFirstColumn="0" w:firstRowLastColumn="0" w:lastRowFirstColumn="0" w:lastRowLastColumn="0"/>
-              <w:rPr>
-                <w:rFonts w:asciiTheme="minorHAnsi" w:hAnsiTheme="minorHAnsi" w:cs="B Roya"/>
-                <w:lang w:bidi="fa-IR"/>
-              </w:rPr>
-            </w:pPr>
+          </w:tcPr>
+          <w:p>
+            <w:pPr>
+              <w:jc w:val="center"/>
+              <w:rPr>
+                <w:rFonts w:asciiTheme="minorHAnsi" w:hAnsiTheme="minorHAnsi" w:cs="B Roya"/>
+                <w:lang w:bidi="fa-IR"/>
+              </w:rPr>
+            </w:pPr>
+            <w:proofErr w:type="spellStart"/>
             <w:r>
               <w:rPr>
                 <w:rFonts w:asciiTheme="minorHAnsi" w:hAnsiTheme="minorHAnsi" w:cs="B Roya"/>
@@ -1414,17 +1362,16 @@
               </w:rPr>
               <w:t>usecase</w:t>
             </w:r>
+            <w:proofErr w:type="spellEnd"/>
           </w:p>
         </w:tc>
         <w:tc>
           <w:tcPr>
             <w:tcW w:w="2337" w:type="dxa"/>
-            <w:vAlign w:val="center"/>
-          </w:tcPr>
-          <w:p>
-            <w:pPr>
-              <w:jc w:val="center"/>
-              <w:cnfStyle w:val="000000000000" w:firstRow="0" w:lastRow="0" w:firstColumn="0" w:lastColumn="0" w:oddVBand="0" w:evenVBand="0" w:oddHBand="0" w:evenHBand="0" w:firstRowFirstColumn="0" w:firstRowLastColumn="0" w:lastRowFirstColumn="0" w:lastRowLastColumn="0"/>
+          </w:tcPr>
+          <w:p>
+            <w:pPr>
+              <w:jc w:val="center"/>
               <w:rPr>
                 <w:rFonts w:cs="B Roya"/>
                 <w:rtl/>
@@ -1495,7 +1442,6 @@
         </w:trPr>
         <w:tc>
           <w:tcPr>
-            <w:cnfStyle w:val="001000000000" w:firstRow="0" w:lastRow="0" w:firstColumn="1" w:lastColumn="0" w:oddVBand="0" w:evenVBand="0" w:oddHBand="0" w:evenHBand="0" w:firstRowFirstColumn="0" w:firstRowLastColumn="0" w:lastRowFirstColumn="0" w:lastRowLastColumn="0"/>
             <w:tcW w:w="2492" w:type="dxa"/>
             <w:vAlign w:val="center"/>
           </w:tcPr>
@@ -1520,12 +1466,10 @@
         <w:tc>
           <w:tcPr>
             <w:tcW w:w="2343" w:type="dxa"/>
-            <w:vAlign w:val="center"/>
-          </w:tcPr>
-          <w:p>
-            <w:pPr>
-              <w:jc w:val="center"/>
-              <w:cnfStyle w:val="000000000000" w:firstRow="0" w:lastRow="0" w:firstColumn="0" w:lastColumn="0" w:oddVBand="0" w:evenVBand="0" w:oddHBand="0" w:evenHBand="0" w:firstRowFirstColumn="0" w:firstRowLastColumn="0" w:lastRowFirstColumn="0" w:lastRowLastColumn="0"/>
+          </w:tcPr>
+          <w:p>
+            <w:pPr>
+              <w:jc w:val="center"/>
               <w:rPr>
                 <w:rFonts w:asciiTheme="minorHAnsi" w:hAnsiTheme="minorHAnsi" w:cs="B Roya"/>
               </w:rPr>
@@ -1551,17 +1495,16 @@
         <w:tc>
           <w:tcPr>
             <w:tcW w:w="2328" w:type="dxa"/>
-            <w:vAlign w:val="center"/>
-          </w:tcPr>
-          <w:p>
-            <w:pPr>
-              <w:jc w:val="center"/>
-              <w:cnfStyle w:val="000000000000" w:firstRow="0" w:lastRow="0" w:firstColumn="0" w:lastColumn="0" w:oddVBand="0" w:evenVBand="0" w:oddHBand="0" w:evenHBand="0" w:firstRowFirstColumn="0" w:firstRowLastColumn="0" w:lastRowFirstColumn="0" w:lastRowLastColumn="0"/>
-              <w:rPr>
-                <w:rFonts w:asciiTheme="minorHAnsi" w:hAnsiTheme="minorHAnsi" w:cs="B Roya"/>
-                <w:lang w:bidi="fa-IR"/>
-              </w:rPr>
-            </w:pPr>
+          </w:tcPr>
+          <w:p>
+            <w:pPr>
+              <w:jc w:val="center"/>
+              <w:rPr>
+                <w:rFonts w:asciiTheme="minorHAnsi" w:hAnsiTheme="minorHAnsi" w:cs="B Roya"/>
+                <w:lang w:bidi="fa-IR"/>
+              </w:rPr>
+            </w:pPr>
+            <w:proofErr w:type="spellStart"/>
             <w:r>
               <w:rPr>
                 <w:rFonts w:asciiTheme="minorHAnsi" w:hAnsiTheme="minorHAnsi" w:cs="B Roya"/>
@@ -1569,17 +1512,16 @@
               </w:rPr>
               <w:t>usecase</w:t>
             </w:r>
+            <w:proofErr w:type="spellEnd"/>
           </w:p>
         </w:tc>
         <w:tc>
           <w:tcPr>
             <w:tcW w:w="2337" w:type="dxa"/>
-            <w:vAlign w:val="center"/>
-          </w:tcPr>
-          <w:p>
-            <w:pPr>
-              <w:jc w:val="center"/>
-              <w:cnfStyle w:val="000000000000" w:firstRow="0" w:lastRow="0" w:firstColumn="0" w:lastColumn="0" w:oddVBand="0" w:evenVBand="0" w:oddHBand="0" w:evenHBand="0" w:firstRowFirstColumn="0" w:firstRowLastColumn="0" w:lastRowFirstColumn="0" w:lastRowLastColumn="0"/>
+          </w:tcPr>
+          <w:p>
+            <w:pPr>
+              <w:jc w:val="center"/>
               <w:rPr>
                 <w:rFonts w:cs="B Roya"/>
                 <w:rtl/>
@@ -1658,7 +1600,6 @@
         </w:trPr>
         <w:tc>
           <w:tcPr>
-            <w:cnfStyle w:val="001000000000" w:firstRow="0" w:lastRow="0" w:firstColumn="1" w:lastColumn="0" w:oddVBand="0" w:evenVBand="0" w:oddHBand="0" w:evenHBand="0" w:firstRowFirstColumn="0" w:firstRowLastColumn="0" w:lastRowFirstColumn="0" w:lastRowLastColumn="0"/>
             <w:tcW w:w="2492" w:type="dxa"/>
             <w:vAlign w:val="center"/>
           </w:tcPr>
@@ -1683,12 +1624,10 @@
         <w:tc>
           <w:tcPr>
             <w:tcW w:w="2343" w:type="dxa"/>
-            <w:vAlign w:val="center"/>
-          </w:tcPr>
-          <w:p>
-            <w:pPr>
-              <w:jc w:val="center"/>
-              <w:cnfStyle w:val="000000000000" w:firstRow="0" w:lastRow="0" w:firstColumn="0" w:lastColumn="0" w:oddVBand="0" w:evenVBand="0" w:oddHBand="0" w:evenHBand="0" w:firstRowFirstColumn="0" w:firstRowLastColumn="0" w:lastRowFirstColumn="0" w:lastRowLastColumn="0"/>
+          </w:tcPr>
+          <w:p>
+            <w:pPr>
+              <w:jc w:val="center"/>
               <w:rPr>
                 <w:rFonts w:asciiTheme="minorHAnsi" w:hAnsiTheme="minorHAnsi" w:cs="B Roya"/>
               </w:rPr>
@@ -1713,17 +1652,16 @@
         <w:tc>
           <w:tcPr>
             <w:tcW w:w="2328" w:type="dxa"/>
-            <w:vAlign w:val="center"/>
-          </w:tcPr>
-          <w:p>
-            <w:pPr>
-              <w:jc w:val="center"/>
-              <w:cnfStyle w:val="000000000000" w:firstRow="0" w:lastRow="0" w:firstColumn="0" w:lastColumn="0" w:oddVBand="0" w:evenVBand="0" w:oddHBand="0" w:evenHBand="0" w:firstRowFirstColumn="0" w:firstRowLastColumn="0" w:lastRowFirstColumn="0" w:lastRowLastColumn="0"/>
-              <w:rPr>
-                <w:rFonts w:asciiTheme="minorHAnsi" w:hAnsiTheme="minorHAnsi" w:cs="B Roya"/>
-                <w:lang w:bidi="fa-IR"/>
-              </w:rPr>
-            </w:pPr>
+          </w:tcPr>
+          <w:p>
+            <w:pPr>
+              <w:jc w:val="center"/>
+              <w:rPr>
+                <w:rFonts w:asciiTheme="minorHAnsi" w:hAnsiTheme="minorHAnsi" w:cs="B Roya"/>
+                <w:lang w:bidi="fa-IR"/>
+              </w:rPr>
+            </w:pPr>
+            <w:proofErr w:type="spellStart"/>
             <w:r>
               <w:rPr>
                 <w:rFonts w:asciiTheme="minorHAnsi" w:hAnsiTheme="minorHAnsi" w:cs="B Roya"/>
@@ -1731,17 +1669,16 @@
               </w:rPr>
               <w:t>usecase</w:t>
             </w:r>
+            <w:proofErr w:type="spellEnd"/>
           </w:p>
         </w:tc>
         <w:tc>
           <w:tcPr>
             <w:tcW w:w="2337" w:type="dxa"/>
-            <w:vAlign w:val="center"/>
-          </w:tcPr>
-          <w:p>
-            <w:pPr>
-              <w:jc w:val="center"/>
-              <w:cnfStyle w:val="000000000000" w:firstRow="0" w:lastRow="0" w:firstColumn="0" w:lastColumn="0" w:oddVBand="0" w:evenVBand="0" w:oddHBand="0" w:evenHBand="0" w:firstRowFirstColumn="0" w:firstRowLastColumn="0" w:lastRowFirstColumn="0" w:lastRowLastColumn="0"/>
+          </w:tcPr>
+          <w:p>
+            <w:pPr>
+              <w:jc w:val="center"/>
               <w:rPr>
                 <w:rFonts w:cs="B Roya"/>
                 <w:rtl/>
@@ -1812,7 +1749,6 @@
         </w:trPr>
         <w:tc>
           <w:tcPr>
-            <w:cnfStyle w:val="001000000000" w:firstRow="0" w:lastRow="0" w:firstColumn="1" w:lastColumn="0" w:oddVBand="0" w:evenVBand="0" w:oddHBand="0" w:evenHBand="0" w:firstRowFirstColumn="0" w:firstRowLastColumn="0" w:lastRowFirstColumn="0" w:lastRowLastColumn="0"/>
             <w:tcW w:w="2492" w:type="dxa"/>
             <w:vAlign w:val="center"/>
           </w:tcPr>
@@ -1837,12 +1773,10 @@
         <w:tc>
           <w:tcPr>
             <w:tcW w:w="2343" w:type="dxa"/>
-            <w:vAlign w:val="center"/>
-          </w:tcPr>
-          <w:p>
-            <w:pPr>
-              <w:jc w:val="center"/>
-              <w:cnfStyle w:val="000000000000" w:firstRow="0" w:lastRow="0" w:firstColumn="0" w:lastColumn="0" w:oddVBand="0" w:evenVBand="0" w:oddHBand="0" w:evenHBand="0" w:firstRowFirstColumn="0" w:firstRowLastColumn="0" w:lastRowFirstColumn="0" w:lastRowLastColumn="0"/>
+          </w:tcPr>
+          <w:p>
+            <w:pPr>
+              <w:jc w:val="center"/>
               <w:rPr>
                 <w:rFonts w:asciiTheme="minorHAnsi" w:hAnsiTheme="minorHAnsi" w:cs="B Roya"/>
                 <w:lang w:bidi="fa-IR"/>
@@ -1861,17 +1795,16 @@
         <w:tc>
           <w:tcPr>
             <w:tcW w:w="2328" w:type="dxa"/>
-            <w:vAlign w:val="center"/>
-          </w:tcPr>
-          <w:p>
-            <w:pPr>
-              <w:jc w:val="center"/>
-              <w:cnfStyle w:val="000000000000" w:firstRow="0" w:lastRow="0" w:firstColumn="0" w:lastColumn="0" w:oddVBand="0" w:evenVBand="0" w:oddHBand="0" w:evenHBand="0" w:firstRowFirstColumn="0" w:firstRowLastColumn="0" w:lastRowFirstColumn="0" w:lastRowLastColumn="0"/>
-              <w:rPr>
-                <w:rFonts w:asciiTheme="minorHAnsi" w:hAnsiTheme="minorHAnsi" w:cs="B Roya"/>
-                <w:lang w:bidi="fa-IR"/>
-              </w:rPr>
-            </w:pPr>
+          </w:tcPr>
+          <w:p>
+            <w:pPr>
+              <w:jc w:val="center"/>
+              <w:rPr>
+                <w:rFonts w:asciiTheme="minorHAnsi" w:hAnsiTheme="minorHAnsi" w:cs="B Roya"/>
+                <w:lang w:bidi="fa-IR"/>
+              </w:rPr>
+            </w:pPr>
+            <w:proofErr w:type="spellStart"/>
             <w:r>
               <w:rPr>
                 <w:rFonts w:asciiTheme="minorHAnsi" w:hAnsiTheme="minorHAnsi" w:cs="B Roya"/>
@@ -1879,17 +1812,16 @@
               </w:rPr>
               <w:t>usecase</w:t>
             </w:r>
+            <w:proofErr w:type="spellEnd"/>
           </w:p>
         </w:tc>
         <w:tc>
           <w:tcPr>
             <w:tcW w:w="2337" w:type="dxa"/>
-            <w:vAlign w:val="center"/>
-          </w:tcPr>
-          <w:p>
-            <w:pPr>
-              <w:jc w:val="center"/>
-              <w:cnfStyle w:val="000000000000" w:firstRow="0" w:lastRow="0" w:firstColumn="0" w:lastColumn="0" w:oddVBand="0" w:evenVBand="0" w:oddHBand="0" w:evenHBand="0" w:firstRowFirstColumn="0" w:firstRowLastColumn="0" w:lastRowFirstColumn="0" w:lastRowLastColumn="0"/>
+          </w:tcPr>
+          <w:p>
+            <w:pPr>
+              <w:jc w:val="center"/>
               <w:rPr>
                 <w:rFonts w:asciiTheme="minorHAnsi" w:hAnsiTheme="minorHAnsi" w:cs="B Roya"/>
                 <w:rtl/>
@@ -1928,7 +1860,6 @@
         </w:trPr>
         <w:tc>
           <w:tcPr>
-            <w:cnfStyle w:val="001000000000" w:firstRow="0" w:lastRow="0" w:firstColumn="1" w:lastColumn="0" w:oddVBand="0" w:evenVBand="0" w:oddHBand="0" w:evenHBand="0" w:firstRowFirstColumn="0" w:firstRowLastColumn="0" w:lastRowFirstColumn="0" w:lastRowLastColumn="0"/>
             <w:tcW w:w="2492" w:type="dxa"/>
             <w:vAlign w:val="center"/>
           </w:tcPr>
@@ -1953,12 +1884,10 @@
         <w:tc>
           <w:tcPr>
             <w:tcW w:w="2343" w:type="dxa"/>
-            <w:vAlign w:val="center"/>
-          </w:tcPr>
-          <w:p>
-            <w:pPr>
-              <w:jc w:val="center"/>
-              <w:cnfStyle w:val="000000000000" w:firstRow="0" w:lastRow="0" w:firstColumn="0" w:lastColumn="0" w:oddVBand="0" w:evenVBand="0" w:oddHBand="0" w:evenHBand="0" w:firstRowFirstColumn="0" w:firstRowLastColumn="0" w:lastRowFirstColumn="0" w:lastRowLastColumn="0"/>
+          </w:tcPr>
+          <w:p>
+            <w:pPr>
+              <w:jc w:val="center"/>
               <w:rPr>
                 <w:rFonts w:asciiTheme="minorHAnsi" w:hAnsiTheme="minorHAnsi" w:cs="B Roya"/>
                 <w:lang w:bidi="fa-IR"/>
@@ -1985,12 +1914,10 @@
         <w:tc>
           <w:tcPr>
             <w:tcW w:w="2328" w:type="dxa"/>
-            <w:vAlign w:val="center"/>
-          </w:tcPr>
-          <w:p>
-            <w:pPr>
-              <w:jc w:val="center"/>
-              <w:cnfStyle w:val="000000000000" w:firstRow="0" w:lastRow="0" w:firstColumn="0" w:lastColumn="0" w:oddVBand="0" w:evenVBand="0" w:oddHBand="0" w:evenHBand="0" w:firstRowFirstColumn="0" w:firstRowLastColumn="0" w:lastRowFirstColumn="0" w:lastRowLastColumn="0"/>
+          </w:tcPr>
+          <w:p>
+            <w:pPr>
+              <w:jc w:val="center"/>
               <w:rPr>
                 <w:rFonts w:asciiTheme="minorHAnsi" w:hAnsiTheme="minorHAnsi" w:cs="B Roya"/>
                 <w:lang w:bidi="fa-IR"/>
@@ -2016,12 +1943,10 @@
         <w:tc>
           <w:tcPr>
             <w:tcW w:w="2337" w:type="dxa"/>
-            <w:vAlign w:val="center"/>
-          </w:tcPr>
-          <w:p>
-            <w:pPr>
-              <w:jc w:val="center"/>
-              <w:cnfStyle w:val="000000000000" w:firstRow="0" w:lastRow="0" w:firstColumn="0" w:lastColumn="0" w:oddVBand="0" w:evenVBand="0" w:oddHBand="0" w:evenHBand="0" w:firstRowFirstColumn="0" w:firstRowLastColumn="0" w:lastRowFirstColumn="0" w:lastRowLastColumn="0"/>
+          </w:tcPr>
+          <w:p>
+            <w:pPr>
+              <w:jc w:val="center"/>
               <w:rPr>
                 <w:rFonts w:asciiTheme="minorHAnsi" w:hAnsiTheme="minorHAnsi" w:cs="B Roya"/>
                 <w:rtl/>
@@ -2074,7 +1999,6 @@
           <w:p>
             <w:pPr>
               <w:jc w:val="center"/>
-              <w:cnfStyle w:val="001000000000" w:firstRow="0" w:lastRow="0" w:firstColumn="1" w:lastColumn="0" w:oddVBand="0" w:evenVBand="0" w:oddHBand="0" w:evenHBand="0" w:firstRowFirstColumn="0" w:firstRowLastColumn="0" w:lastRowFirstColumn="0" w:lastRowLastColumn="0"/>
               <w:rPr>
                 <w:rFonts w:asciiTheme="minorHAnsi" w:hAnsiTheme="minorHAnsi" w:cs="B Roya"/>
                 <w:rtl/>
@@ -2093,7 +2017,6 @@
         <w:tc>
           <w:tcPr>
             <w:tcW w:w="2343" w:type="dxa"/>
-            <w:vAlign w:val="center"/>
           </w:tcPr>
           <w:p>
             <w:pPr>
@@ -2124,17 +2047,17 @@
         <w:tc>
           <w:tcPr>
             <w:tcW w:w="2328" w:type="dxa"/>
-            <w:vAlign w:val="center"/>
-          </w:tcPr>
-          <w:p>
-            <w:pPr>
-              <w:jc w:val="center"/>
-              <w:rPr>
-                <w:rFonts w:asciiTheme="minorHAnsi" w:hAnsiTheme="minorHAnsi" w:cs="B Roya"/>
-                <w:rtl/>
-                <w:lang w:bidi="fa-IR"/>
-              </w:rPr>
-            </w:pPr>
+          </w:tcPr>
+          <w:p>
+            <w:pPr>
+              <w:jc w:val="center"/>
+              <w:rPr>
+                <w:rFonts w:asciiTheme="minorHAnsi" w:hAnsiTheme="minorHAnsi" w:cs="B Roya"/>
+                <w:rtl/>
+                <w:lang w:bidi="fa-IR"/>
+              </w:rPr>
+            </w:pPr>
+            <w:proofErr w:type="spellStart"/>
             <w:r>
               <w:rPr>
                 <w:rFonts w:asciiTheme="minorHAnsi" w:hAnsiTheme="minorHAnsi" w:cs="B Roya"/>
@@ -2142,12 +2065,12 @@
               </w:rPr>
               <w:t>usecase</w:t>
             </w:r>
+            <w:proofErr w:type="spellEnd"/>
           </w:p>
         </w:tc>
         <w:tc>
           <w:tcPr>
             <w:tcW w:w="2337" w:type="dxa"/>
-            <w:vAlign w:val="center"/>
           </w:tcPr>
           <w:p>
             <w:pPr>
@@ -2198,7 +2121,6 @@
         </w:trPr>
         <w:tc>
           <w:tcPr>
-            <w:cnfStyle w:val="001000000000" w:firstRow="0" w:lastRow="0" w:firstColumn="1" w:lastColumn="0" w:oddVBand="0" w:evenVBand="0" w:oddHBand="0" w:evenHBand="0" w:firstRowFirstColumn="0" w:firstRowLastColumn="0" w:lastRowFirstColumn="0" w:lastRowLastColumn="0"/>
             <w:tcW w:w="2492" w:type="dxa"/>
             <w:vAlign w:val="center"/>
           </w:tcPr>
@@ -2224,12 +2146,10 @@
         <w:tc>
           <w:tcPr>
             <w:tcW w:w="2343" w:type="dxa"/>
-            <w:vAlign w:val="center"/>
-          </w:tcPr>
-          <w:p>
-            <w:pPr>
-              <w:jc w:val="center"/>
-              <w:cnfStyle w:val="000000000000" w:firstRow="0" w:lastRow="0" w:firstColumn="0" w:lastColumn="0" w:oddVBand="0" w:evenVBand="0" w:oddHBand="0" w:evenHBand="0" w:firstRowFirstColumn="0" w:firstRowLastColumn="0" w:lastRowFirstColumn="0" w:lastRowLastColumn="0"/>
+          </w:tcPr>
+          <w:p>
+            <w:pPr>
+              <w:jc w:val="center"/>
               <w:rPr>
                 <w:rFonts w:asciiTheme="minorHAnsi" w:hAnsiTheme="minorHAnsi" w:cs="B Roya"/>
                 <w:lang w:bidi="fa-IR"/>
@@ -2256,36 +2176,41 @@
         <w:tc>
           <w:tcPr>
             <w:tcW w:w="2328" w:type="dxa"/>
-            <w:vAlign w:val="center"/>
-          </w:tcPr>
-          <w:p>
-            <w:pPr>
-              <w:jc w:val="center"/>
-              <w:cnfStyle w:val="000000000000" w:firstRow="0" w:lastRow="0" w:firstColumn="0" w:lastColumn="0" w:oddVBand="0" w:evenVBand="0" w:oddHBand="0" w:evenHBand="0" w:firstRowFirstColumn="0" w:firstRowLastColumn="0" w:lastRowFirstColumn="0" w:lastRowLastColumn="0"/>
-              <w:rPr>
-                <w:rFonts w:asciiTheme="minorHAnsi" w:hAnsiTheme="minorHAnsi" w:cs="B Roya"/>
-                <w:rtl/>
-                <w:lang w:bidi="fa-IR"/>
-              </w:rPr>
-            </w:pPr>
-            <w:r>
-              <w:rPr>
-                <w:rFonts w:asciiTheme="minorHAnsi" w:hAnsiTheme="minorHAnsi" w:cs="B Roya"/>
-                <w:lang w:bidi="fa-IR"/>
-              </w:rPr>
-              <w:t>Usecase diagram</w:t>
+          </w:tcPr>
+          <w:p>
+            <w:pPr>
+              <w:jc w:val="center"/>
+              <w:rPr>
+                <w:rFonts w:asciiTheme="minorHAnsi" w:hAnsiTheme="minorHAnsi" w:cs="B Roya"/>
+                <w:rtl/>
+                <w:lang w:bidi="fa-IR"/>
+              </w:rPr>
+            </w:pPr>
+            <w:proofErr w:type="spellStart"/>
+            <w:r>
+              <w:rPr>
+                <w:rFonts w:asciiTheme="minorHAnsi" w:hAnsiTheme="minorHAnsi" w:cs="B Roya"/>
+                <w:lang w:bidi="fa-IR"/>
+              </w:rPr>
+              <w:t>Usecase</w:t>
+            </w:r>
+            <w:proofErr w:type="spellEnd"/>
+            <w:r>
+              <w:rPr>
+                <w:rFonts w:asciiTheme="minorHAnsi" w:hAnsiTheme="minorHAnsi" w:cs="B Roya"/>
+                <w:lang w:bidi="fa-IR"/>
+              </w:rPr>
+              <w:t xml:space="preserve"> diagram</w:t>
             </w:r>
           </w:p>
         </w:tc>
         <w:tc>
           <w:tcPr>
             <w:tcW w:w="2337" w:type="dxa"/>
-            <w:vAlign w:val="center"/>
-          </w:tcPr>
-          <w:p>
-            <w:pPr>
-              <w:jc w:val="center"/>
-              <w:cnfStyle w:val="000000000000" w:firstRow="0" w:lastRow="0" w:firstColumn="0" w:lastColumn="0" w:oddVBand="0" w:evenVBand="0" w:oddHBand="0" w:evenHBand="0" w:firstRowFirstColumn="0" w:firstRowLastColumn="0" w:lastRowFirstColumn="0" w:lastRowLastColumn="0"/>
+          </w:tcPr>
+          <w:p>
+            <w:pPr>
+              <w:jc w:val="center"/>
               <w:rPr>
                 <w:rFonts w:asciiTheme="minorHAnsi" w:hAnsiTheme="minorHAnsi" w:cs="B Roya"/>
                 <w:lang w:bidi="fa-IR"/>
@@ -2308,7 +2233,6 @@
         </w:trPr>
         <w:tc>
           <w:tcPr>
-            <w:cnfStyle w:val="001000000000" w:firstRow="0" w:lastRow="0" w:firstColumn="1" w:lastColumn="0" w:oddVBand="0" w:evenVBand="0" w:oddHBand="0" w:evenHBand="0" w:firstRowFirstColumn="0" w:firstRowLastColumn="0" w:lastRowFirstColumn="0" w:lastRowLastColumn="0"/>
             <w:tcW w:w="2492" w:type="dxa"/>
             <w:vAlign w:val="center"/>
           </w:tcPr>
@@ -2333,12 +2257,10 @@
         <w:tc>
           <w:tcPr>
             <w:tcW w:w="2343" w:type="dxa"/>
-            <w:vAlign w:val="center"/>
-          </w:tcPr>
-          <w:p>
-            <w:pPr>
-              <w:jc w:val="center"/>
-              <w:cnfStyle w:val="000000000000" w:firstRow="0" w:lastRow="0" w:firstColumn="0" w:lastColumn="0" w:oddVBand="0" w:evenVBand="0" w:oddHBand="0" w:evenHBand="0" w:firstRowFirstColumn="0" w:firstRowLastColumn="0" w:lastRowFirstColumn="0" w:lastRowLastColumn="0"/>
+          </w:tcPr>
+          <w:p>
+            <w:pPr>
+              <w:jc w:val="center"/>
               <w:rPr>
                 <w:rFonts w:asciiTheme="minorHAnsi" w:hAnsiTheme="minorHAnsi" w:cs="B Roya"/>
                 <w:lang w:bidi="fa-IR"/>
@@ -2372,12 +2294,10 @@
         <w:tc>
           <w:tcPr>
             <w:tcW w:w="2328" w:type="dxa"/>
-            <w:vAlign w:val="center"/>
-          </w:tcPr>
-          <w:p>
-            <w:pPr>
-              <w:jc w:val="center"/>
-              <w:cnfStyle w:val="000000000000" w:firstRow="0" w:lastRow="0" w:firstColumn="0" w:lastColumn="0" w:oddVBand="0" w:evenVBand="0" w:oddHBand="0" w:evenHBand="0" w:firstRowFirstColumn="0" w:firstRowLastColumn="0" w:lastRowFirstColumn="0" w:lastRowLastColumn="0"/>
+          </w:tcPr>
+          <w:p>
+            <w:pPr>
+              <w:jc w:val="center"/>
               <w:rPr>
                 <w:rFonts w:asciiTheme="minorHAnsi" w:hAnsiTheme="minorHAnsi" w:cs="B Roya"/>
                 <w:rtl/>
@@ -2396,12 +2316,10 @@
         <w:tc>
           <w:tcPr>
             <w:tcW w:w="2337" w:type="dxa"/>
-            <w:vAlign w:val="center"/>
-          </w:tcPr>
-          <w:p>
-            <w:pPr>
-              <w:jc w:val="center"/>
-              <w:cnfStyle w:val="000000000000" w:firstRow="0" w:lastRow="0" w:firstColumn="0" w:lastColumn="0" w:oddVBand="0" w:evenVBand="0" w:oddHBand="0" w:evenHBand="0" w:firstRowFirstColumn="0" w:firstRowLastColumn="0" w:lastRowFirstColumn="0" w:lastRowLastColumn="0"/>
+          </w:tcPr>
+          <w:p>
+            <w:pPr>
+              <w:jc w:val="center"/>
               <w:rPr>
                 <w:rFonts w:asciiTheme="minorHAnsi" w:hAnsiTheme="minorHAnsi" w:cs="B Roya"/>
                 <w:lang w:bidi="fa-IR"/>
@@ -2415,6 +2333,7 @@
               </w:rPr>
               <w:t xml:space="preserve">فعال‌سازی چند </w:t>
             </w:r>
+            <w:proofErr w:type="spellStart"/>
             <w:r>
               <w:rPr>
                 <w:rFonts w:asciiTheme="minorHAnsi" w:hAnsiTheme="minorHAnsi" w:cs="B Roya"/>
@@ -2422,6 +2341,7 @@
               </w:rPr>
               <w:t>Usecase</w:t>
             </w:r>
+            <w:proofErr w:type="spellEnd"/>
           </w:p>
         </w:tc>
       </w:tr>
@@ -2431,7 +2351,6 @@
         </w:trPr>
         <w:tc>
           <w:tcPr>
-            <w:cnfStyle w:val="001000000000" w:firstRow="0" w:lastRow="0" w:firstColumn="1" w:lastColumn="0" w:oddVBand="0" w:evenVBand="0" w:oddHBand="0" w:evenHBand="0" w:firstRowFirstColumn="0" w:firstRowLastColumn="0" w:lastRowFirstColumn="0" w:lastRowLastColumn="0"/>
             <w:tcW w:w="2492" w:type="dxa"/>
             <w:vAlign w:val="center"/>
           </w:tcPr>
@@ -2456,12 +2375,10 @@
         <w:tc>
           <w:tcPr>
             <w:tcW w:w="2343" w:type="dxa"/>
-            <w:vAlign w:val="center"/>
-          </w:tcPr>
-          <w:p>
-            <w:pPr>
-              <w:jc w:val="center"/>
-              <w:cnfStyle w:val="000000000000" w:firstRow="0" w:lastRow="0" w:firstColumn="0" w:lastColumn="0" w:oddVBand="0" w:evenVBand="0" w:oddHBand="0" w:evenHBand="0" w:firstRowFirstColumn="0" w:firstRowLastColumn="0" w:lastRowFirstColumn="0" w:lastRowLastColumn="0"/>
+          </w:tcPr>
+          <w:p>
+            <w:pPr>
+              <w:jc w:val="center"/>
               <w:rPr>
                 <w:rFonts w:asciiTheme="minorHAnsi" w:hAnsiTheme="minorHAnsi" w:cs="B Roya"/>
                 <w:lang w:bidi="fa-IR"/>
@@ -2480,17 +2397,16 @@
         <w:tc>
           <w:tcPr>
             <w:tcW w:w="2328" w:type="dxa"/>
-            <w:vAlign w:val="center"/>
-          </w:tcPr>
-          <w:p>
-            <w:pPr>
-              <w:jc w:val="center"/>
-              <w:cnfStyle w:val="000000000000" w:firstRow="0" w:lastRow="0" w:firstColumn="0" w:lastColumn="0" w:oddVBand="0" w:evenVBand="0" w:oddHBand="0" w:evenHBand="0" w:firstRowFirstColumn="0" w:firstRowLastColumn="0" w:lastRowFirstColumn="0" w:lastRowLastColumn="0"/>
-              <w:rPr>
-                <w:rFonts w:asciiTheme="minorHAnsi" w:hAnsiTheme="minorHAnsi" w:cs="B Roya"/>
-                <w:lang w:bidi="fa-IR"/>
-              </w:rPr>
-            </w:pPr>
+          </w:tcPr>
+          <w:p>
+            <w:pPr>
+              <w:jc w:val="center"/>
+              <w:rPr>
+                <w:rFonts w:asciiTheme="minorHAnsi" w:hAnsiTheme="minorHAnsi" w:cs="B Roya"/>
+                <w:lang w:bidi="fa-IR"/>
+              </w:rPr>
+            </w:pPr>
+            <w:proofErr w:type="spellStart"/>
             <w:r>
               <w:rPr>
                 <w:rFonts w:asciiTheme="minorHAnsi" w:hAnsiTheme="minorHAnsi" w:cs="B Roya"/>
@@ -2498,17 +2414,16 @@
               </w:rPr>
               <w:t>Usecase</w:t>
             </w:r>
+            <w:proofErr w:type="spellEnd"/>
           </w:p>
         </w:tc>
         <w:tc>
           <w:tcPr>
             <w:tcW w:w="2337" w:type="dxa"/>
-            <w:vAlign w:val="center"/>
-          </w:tcPr>
-          <w:p>
-            <w:pPr>
-              <w:jc w:val="center"/>
-              <w:cnfStyle w:val="000000000000" w:firstRow="0" w:lastRow="0" w:firstColumn="0" w:lastColumn="0" w:oddVBand="0" w:evenVBand="0" w:oddHBand="0" w:evenHBand="0" w:firstRowFirstColumn="0" w:firstRowLastColumn="0" w:lastRowFirstColumn="0" w:lastRowLastColumn="0"/>
+          </w:tcPr>
+          <w:p>
+            <w:pPr>
+              <w:jc w:val="center"/>
               <w:rPr>
                 <w:rFonts w:asciiTheme="minorHAnsi" w:hAnsiTheme="minorHAnsi" w:cs="B Roya"/>
                 <w:lang w:bidi="fa-IR"/>
@@ -2546,7 +2461,6 @@
         </w:trPr>
         <w:tc>
           <w:tcPr>
-            <w:cnfStyle w:val="001000000000" w:firstRow="0" w:lastRow="0" w:firstColumn="1" w:lastColumn="0" w:oddVBand="0" w:evenVBand="0" w:oddHBand="0" w:evenHBand="0" w:firstRowFirstColumn="0" w:firstRowLastColumn="0" w:lastRowFirstColumn="0" w:lastRowLastColumn="0"/>
             <w:tcW w:w="2492" w:type="dxa"/>
             <w:vAlign w:val="center"/>
           </w:tcPr>
@@ -2571,12 +2485,10 @@
         <w:tc>
           <w:tcPr>
             <w:tcW w:w="2343" w:type="dxa"/>
-            <w:vAlign w:val="center"/>
-          </w:tcPr>
-          <w:p>
-            <w:pPr>
-              <w:jc w:val="center"/>
-              <w:cnfStyle w:val="000000000000" w:firstRow="0" w:lastRow="0" w:firstColumn="0" w:lastColumn="0" w:oddVBand="0" w:evenVBand="0" w:oddHBand="0" w:evenHBand="0" w:firstRowFirstColumn="0" w:firstRowLastColumn="0" w:lastRowFirstColumn="0" w:lastRowLastColumn="0"/>
+          </w:tcPr>
+          <w:p>
+            <w:pPr>
+              <w:jc w:val="center"/>
               <w:rPr>
                 <w:rFonts w:asciiTheme="minorHAnsi" w:hAnsiTheme="minorHAnsi" w:cs="B Roya"/>
                 <w:rtl/>
@@ -2596,18 +2508,17 @@
         <w:tc>
           <w:tcPr>
             <w:tcW w:w="2328" w:type="dxa"/>
-            <w:vAlign w:val="center"/>
-          </w:tcPr>
-          <w:p>
-            <w:pPr>
-              <w:jc w:val="center"/>
-              <w:cnfStyle w:val="000000000000" w:firstRow="0" w:lastRow="0" w:firstColumn="0" w:lastColumn="0" w:oddVBand="0" w:evenVBand="0" w:oddHBand="0" w:evenHBand="0" w:firstRowFirstColumn="0" w:firstRowLastColumn="0" w:lastRowFirstColumn="0" w:lastRowLastColumn="0"/>
-              <w:rPr>
-                <w:rFonts w:asciiTheme="minorHAnsi" w:hAnsiTheme="minorHAnsi" w:cs="B Roya"/>
-                <w:rtl/>
-                <w:lang w:bidi="fa-IR"/>
-              </w:rPr>
-            </w:pPr>
+          </w:tcPr>
+          <w:p>
+            <w:pPr>
+              <w:jc w:val="center"/>
+              <w:rPr>
+                <w:rFonts w:asciiTheme="minorHAnsi" w:hAnsiTheme="minorHAnsi" w:cs="B Roya"/>
+                <w:rtl/>
+                <w:lang w:bidi="fa-IR"/>
+              </w:rPr>
+            </w:pPr>
+            <w:proofErr w:type="spellStart"/>
             <w:r>
               <w:rPr>
                 <w:rFonts w:asciiTheme="minorHAnsi" w:hAnsiTheme="minorHAnsi" w:cs="B Roya"/>
@@ -2615,17 +2526,16 @@
               </w:rPr>
               <w:t>Usecase</w:t>
             </w:r>
+            <w:proofErr w:type="spellEnd"/>
           </w:p>
         </w:tc>
         <w:tc>
           <w:tcPr>
             <w:tcW w:w="2337" w:type="dxa"/>
-            <w:vAlign w:val="center"/>
-          </w:tcPr>
-          <w:p>
-            <w:pPr>
-              <w:jc w:val="center"/>
-              <w:cnfStyle w:val="000000000000" w:firstRow="0" w:lastRow="0" w:firstColumn="0" w:lastColumn="0" w:oddVBand="0" w:evenVBand="0" w:oddHBand="0" w:evenHBand="0" w:firstRowFirstColumn="0" w:firstRowLastColumn="0" w:lastRowFirstColumn="0" w:lastRowLastColumn="0"/>
+          </w:tcPr>
+          <w:p>
+            <w:pPr>
+              <w:jc w:val="center"/>
               <w:rPr>
                 <w:rFonts w:asciiTheme="minorHAnsi" w:hAnsiTheme="minorHAnsi" w:cs="B Roya"/>
                 <w:lang w:bidi="fa-IR"/>
@@ -2663,7 +2573,6 @@
         </w:trPr>
         <w:tc>
           <w:tcPr>
-            <w:cnfStyle w:val="001000000000" w:firstRow="0" w:lastRow="0" w:firstColumn="1" w:lastColumn="0" w:oddVBand="0" w:evenVBand="0" w:oddHBand="0" w:evenHBand="0" w:firstRowFirstColumn="0" w:firstRowLastColumn="0" w:lastRowFirstColumn="0" w:lastRowLastColumn="0"/>
             <w:tcW w:w="2492" w:type="dxa"/>
             <w:vAlign w:val="center"/>
           </w:tcPr>
@@ -2688,12 +2597,10 @@
         <w:tc>
           <w:tcPr>
             <w:tcW w:w="2343" w:type="dxa"/>
-            <w:vAlign w:val="center"/>
-          </w:tcPr>
-          <w:p>
-            <w:pPr>
-              <w:jc w:val="center"/>
-              <w:cnfStyle w:val="000000000000" w:firstRow="0" w:lastRow="0" w:firstColumn="0" w:lastColumn="0" w:oddVBand="0" w:evenVBand="0" w:oddHBand="0" w:evenHBand="0" w:firstRowFirstColumn="0" w:firstRowLastColumn="0" w:lastRowFirstColumn="0" w:lastRowLastColumn="0"/>
+          </w:tcPr>
+          <w:p>
+            <w:pPr>
+              <w:jc w:val="center"/>
               <w:rPr>
                 <w:rFonts w:asciiTheme="minorHAnsi" w:hAnsiTheme="minorHAnsi" w:cs="B Roya"/>
                 <w:lang w:bidi="fa-IR"/>
@@ -2712,18 +2619,17 @@
         <w:tc>
           <w:tcPr>
             <w:tcW w:w="2328" w:type="dxa"/>
-            <w:vAlign w:val="center"/>
-          </w:tcPr>
-          <w:p>
-            <w:pPr>
-              <w:jc w:val="center"/>
-              <w:cnfStyle w:val="000000000000" w:firstRow="0" w:lastRow="0" w:firstColumn="0" w:lastColumn="0" w:oddVBand="0" w:evenVBand="0" w:oddHBand="0" w:evenHBand="0" w:firstRowFirstColumn="0" w:firstRowLastColumn="0" w:lastRowFirstColumn="0" w:lastRowLastColumn="0"/>
-              <w:rPr>
-                <w:rFonts w:asciiTheme="minorHAnsi" w:hAnsiTheme="minorHAnsi" w:cs="B Roya"/>
-                <w:rtl/>
-                <w:lang w:bidi="fa-IR"/>
-              </w:rPr>
-            </w:pPr>
+          </w:tcPr>
+          <w:p>
+            <w:pPr>
+              <w:jc w:val="center"/>
+              <w:rPr>
+                <w:rFonts w:asciiTheme="minorHAnsi" w:hAnsiTheme="minorHAnsi" w:cs="B Roya"/>
+                <w:rtl/>
+                <w:lang w:bidi="fa-IR"/>
+              </w:rPr>
+            </w:pPr>
+            <w:proofErr w:type="spellStart"/>
             <w:r>
               <w:rPr>
                 <w:rFonts w:asciiTheme="minorHAnsi" w:hAnsiTheme="minorHAnsi" w:cs="B Roya"/>
@@ -2731,17 +2637,16 @@
               </w:rPr>
               <w:t>Usecase</w:t>
             </w:r>
+            <w:proofErr w:type="spellEnd"/>
           </w:p>
         </w:tc>
         <w:tc>
           <w:tcPr>
             <w:tcW w:w="2337" w:type="dxa"/>
-            <w:vAlign w:val="center"/>
-          </w:tcPr>
-          <w:p>
-            <w:pPr>
-              <w:jc w:val="center"/>
-              <w:cnfStyle w:val="000000000000" w:firstRow="0" w:lastRow="0" w:firstColumn="0" w:lastColumn="0" w:oddVBand="0" w:evenVBand="0" w:oddHBand="0" w:evenHBand="0" w:firstRowFirstColumn="0" w:firstRowLastColumn="0" w:lastRowFirstColumn="0" w:lastRowLastColumn="0"/>
+          </w:tcPr>
+          <w:p>
+            <w:pPr>
+              <w:jc w:val="center"/>
               <w:rPr>
                 <w:rFonts w:asciiTheme="minorHAnsi" w:hAnsiTheme="minorHAnsi" w:cs="B Roya"/>
                 <w:rtl/>
@@ -2780,7 +2685,6 @@
         </w:trPr>
         <w:tc>
           <w:tcPr>
-            <w:cnfStyle w:val="001000000000" w:firstRow="0" w:lastRow="0" w:firstColumn="1" w:lastColumn="0" w:oddVBand="0" w:evenVBand="0" w:oddHBand="0" w:evenHBand="0" w:firstRowFirstColumn="0" w:firstRowLastColumn="0" w:lastRowFirstColumn="0" w:lastRowLastColumn="0"/>
             <w:tcW w:w="2492" w:type="dxa"/>
             <w:vAlign w:val="center"/>
           </w:tcPr>
@@ -2793,6 +2697,7 @@
                 <w:lang w:bidi="fa-IR"/>
               </w:rPr>
             </w:pPr>
+            <w:proofErr w:type="spellStart"/>
             <w:r>
               <w:rPr>
                 <w:rFonts w:asciiTheme="minorHAnsi" w:hAnsiTheme="minorHAnsi" w:cs="B Roya"/>
@@ -2800,17 +2705,16 @@
               </w:rPr>
               <w:t>ReserveRecord</w:t>
             </w:r>
+            <w:proofErr w:type="spellEnd"/>
           </w:p>
         </w:tc>
         <w:tc>
           <w:tcPr>
             <w:tcW w:w="2343" w:type="dxa"/>
-            <w:vAlign w:val="center"/>
-          </w:tcPr>
-          <w:p>
-            <w:pPr>
-              <w:jc w:val="center"/>
-              <w:cnfStyle w:val="000000000000" w:firstRow="0" w:lastRow="0" w:firstColumn="0" w:lastColumn="0" w:oddVBand="0" w:evenVBand="0" w:oddHBand="0" w:evenHBand="0" w:firstRowFirstColumn="0" w:firstRowLastColumn="0" w:lastRowFirstColumn="0" w:lastRowLastColumn="0"/>
+          </w:tcPr>
+          <w:p>
+            <w:pPr>
+              <w:jc w:val="center"/>
               <w:rPr>
                 <w:rFonts w:asciiTheme="minorHAnsi" w:hAnsiTheme="minorHAnsi" w:cs="B Roya"/>
                 <w:lang w:bidi="fa-IR"/>
@@ -2837,12 +2741,10 @@
         <w:tc>
           <w:tcPr>
             <w:tcW w:w="2328" w:type="dxa"/>
-            <w:vAlign w:val="center"/>
-          </w:tcPr>
-          <w:p>
-            <w:pPr>
-              <w:jc w:val="center"/>
-              <w:cnfStyle w:val="000000000000" w:firstRow="0" w:lastRow="0" w:firstColumn="0" w:lastColumn="0" w:oddVBand="0" w:evenVBand="0" w:oddHBand="0" w:evenHBand="0" w:firstRowFirstColumn="0" w:firstRowLastColumn="0" w:lastRowFirstColumn="0" w:lastRowLastColumn="0"/>
+          </w:tcPr>
+          <w:p>
+            <w:pPr>
+              <w:jc w:val="center"/>
               <w:rPr>
                 <w:rFonts w:asciiTheme="minorHAnsi" w:hAnsiTheme="minorHAnsi" w:cs="B Roya"/>
                 <w:lang w:bidi="fa-IR"/>
@@ -2860,12 +2762,10 @@
         <w:tc>
           <w:tcPr>
             <w:tcW w:w="2337" w:type="dxa"/>
-            <w:vAlign w:val="center"/>
-          </w:tcPr>
-          <w:p>
-            <w:pPr>
-              <w:jc w:val="center"/>
-              <w:cnfStyle w:val="000000000000" w:firstRow="0" w:lastRow="0" w:firstColumn="0" w:lastColumn="0" w:oddVBand="0" w:evenVBand="0" w:oddHBand="0" w:evenHBand="0" w:firstRowFirstColumn="0" w:firstRowLastColumn="0" w:lastRowFirstColumn="0" w:lastRowLastColumn="0"/>
+          </w:tcPr>
+          <w:p>
+            <w:pPr>
+              <w:jc w:val="center"/>
               <w:rPr>
                 <w:rFonts w:asciiTheme="minorHAnsi" w:hAnsiTheme="minorHAnsi" w:cs="B Roya"/>
                 <w:lang w:bidi="fa-IR"/>
@@ -2880,7 +2780,6 @@
         </w:trPr>
         <w:tc>
           <w:tcPr>
-            <w:cnfStyle w:val="001000000000" w:firstRow="0" w:lastRow="0" w:firstColumn="1" w:lastColumn="0" w:oddVBand="0" w:evenVBand="0" w:oddHBand="0" w:evenHBand="0" w:firstRowFirstColumn="0" w:firstRowLastColumn="0" w:lastRowFirstColumn="0" w:lastRowLastColumn="0"/>
             <w:tcW w:w="2492" w:type="dxa"/>
             <w:vAlign w:val="center"/>
           </w:tcPr>
@@ -2892,6 +2791,7 @@
                 <w:lang w:bidi="fa-IR"/>
               </w:rPr>
             </w:pPr>
+            <w:proofErr w:type="spellStart"/>
             <w:r>
               <w:rPr>
                 <w:rFonts w:asciiTheme="minorHAnsi" w:hAnsiTheme="minorHAnsi" w:cs="B Roya"/>
@@ -2899,17 +2799,16 @@
               </w:rPr>
               <w:t>ServeRecord</w:t>
             </w:r>
+            <w:proofErr w:type="spellEnd"/>
           </w:p>
         </w:tc>
         <w:tc>
           <w:tcPr>
             <w:tcW w:w="2343" w:type="dxa"/>
-            <w:vAlign w:val="center"/>
-          </w:tcPr>
-          <w:p>
-            <w:pPr>
-              <w:jc w:val="center"/>
-              <w:cnfStyle w:val="000000000000" w:firstRow="0" w:lastRow="0" w:firstColumn="0" w:lastColumn="0" w:oddVBand="0" w:evenVBand="0" w:oddHBand="0" w:evenHBand="0" w:firstRowFirstColumn="0" w:firstRowLastColumn="0" w:lastRowFirstColumn="0" w:lastRowLastColumn="0"/>
+          </w:tcPr>
+          <w:p>
+            <w:pPr>
+              <w:jc w:val="center"/>
               <w:rPr>
                 <w:rFonts w:asciiTheme="minorHAnsi" w:hAnsiTheme="minorHAnsi" w:cs="B Roya"/>
                 <w:lang w:bidi="fa-IR"/>
@@ -2928,12 +2827,10 @@
         <w:tc>
           <w:tcPr>
             <w:tcW w:w="2328" w:type="dxa"/>
-            <w:vAlign w:val="center"/>
-          </w:tcPr>
-          <w:p>
-            <w:pPr>
-              <w:jc w:val="center"/>
-              <w:cnfStyle w:val="000000000000" w:firstRow="0" w:lastRow="0" w:firstColumn="0" w:lastColumn="0" w:oddVBand="0" w:evenVBand="0" w:oddHBand="0" w:evenHBand="0" w:firstRowFirstColumn="0" w:firstRowLastColumn="0" w:lastRowFirstColumn="0" w:lastRowLastColumn="0"/>
+          </w:tcPr>
+          <w:p>
+            <w:pPr>
+              <w:jc w:val="center"/>
               <w:rPr>
                 <w:rFonts w:asciiTheme="minorHAnsi" w:hAnsiTheme="minorHAnsi" w:cs="B Roya"/>
                 <w:lang w:bidi="fa-IR"/>
@@ -2951,12 +2848,10 @@
         <w:tc>
           <w:tcPr>
             <w:tcW w:w="2337" w:type="dxa"/>
-            <w:vAlign w:val="center"/>
-          </w:tcPr>
-          <w:p>
-            <w:pPr>
-              <w:jc w:val="center"/>
-              <w:cnfStyle w:val="000000000000" w:firstRow="0" w:lastRow="0" w:firstColumn="0" w:lastColumn="0" w:oddVBand="0" w:evenVBand="0" w:oddHBand="0" w:evenHBand="0" w:firstRowFirstColumn="0" w:firstRowLastColumn="0" w:lastRowFirstColumn="0" w:lastRowLastColumn="0"/>
+          </w:tcPr>
+          <w:p>
+            <w:pPr>
+              <w:jc w:val="center"/>
               <w:rPr>
                 <w:rFonts w:cs="B Roya"/>
                 <w:rtl/>
@@ -2972,7 +2867,6 @@
         </w:trPr>
         <w:tc>
           <w:tcPr>
-            <w:cnfStyle w:val="001000000000" w:firstRow="0" w:lastRow="0" w:firstColumn="1" w:lastColumn="0" w:oddVBand="0" w:evenVBand="0" w:oddHBand="0" w:evenHBand="0" w:firstRowFirstColumn="0" w:firstRowLastColumn="0" w:lastRowFirstColumn="0" w:lastRowLastColumn="0"/>
             <w:tcW w:w="2492" w:type="dxa"/>
             <w:vAlign w:val="center"/>
           </w:tcPr>
@@ -2985,6 +2879,7 @@
                 <w:lang w:bidi="fa-IR"/>
               </w:rPr>
             </w:pPr>
+            <w:proofErr w:type="spellStart"/>
             <w:r>
               <w:rPr>
                 <w:rFonts w:asciiTheme="minorHAnsi" w:hAnsiTheme="minorHAnsi" w:cs="B Roya"/>
@@ -2992,17 +2887,16 @@
               </w:rPr>
               <w:t>TransferCreditLog</w:t>
             </w:r>
+            <w:proofErr w:type="spellEnd"/>
           </w:p>
         </w:tc>
         <w:tc>
           <w:tcPr>
             <w:tcW w:w="2343" w:type="dxa"/>
-            <w:vAlign w:val="center"/>
-          </w:tcPr>
-          <w:p>
-            <w:pPr>
-              <w:jc w:val="center"/>
-              <w:cnfStyle w:val="000000000000" w:firstRow="0" w:lastRow="0" w:firstColumn="0" w:lastColumn="0" w:oddVBand="0" w:evenVBand="0" w:oddHBand="0" w:evenHBand="0" w:firstRowFirstColumn="0" w:firstRowLastColumn="0" w:lastRowFirstColumn="0" w:lastRowLastColumn="0"/>
+          </w:tcPr>
+          <w:p>
+            <w:pPr>
+              <w:jc w:val="center"/>
               <w:rPr>
                 <w:rFonts w:asciiTheme="minorHAnsi" w:hAnsiTheme="minorHAnsi" w:cs="B Roya"/>
                 <w:lang w:bidi="fa-IR"/>
@@ -3021,12 +2915,10 @@
         <w:tc>
           <w:tcPr>
             <w:tcW w:w="2328" w:type="dxa"/>
-            <w:vAlign w:val="center"/>
-          </w:tcPr>
-          <w:p>
-            <w:pPr>
-              <w:jc w:val="center"/>
-              <w:cnfStyle w:val="000000000000" w:firstRow="0" w:lastRow="0" w:firstColumn="0" w:lastColumn="0" w:oddVBand="0" w:evenVBand="0" w:oddHBand="0" w:evenHBand="0" w:firstRowFirstColumn="0" w:firstRowLastColumn="0" w:lastRowFirstColumn="0" w:lastRowLastColumn="0"/>
+          </w:tcPr>
+          <w:p>
+            <w:pPr>
+              <w:jc w:val="center"/>
               <w:rPr>
                 <w:rFonts w:asciiTheme="minorHAnsi" w:hAnsiTheme="minorHAnsi" w:cs="B Roya"/>
                 <w:lang w:bidi="fa-IR"/>
@@ -3044,12 +2936,10 @@
         <w:tc>
           <w:tcPr>
             <w:tcW w:w="2337" w:type="dxa"/>
-            <w:vAlign w:val="center"/>
-          </w:tcPr>
-          <w:p>
-            <w:pPr>
-              <w:jc w:val="center"/>
-              <w:cnfStyle w:val="000000000000" w:firstRow="0" w:lastRow="0" w:firstColumn="0" w:lastColumn="0" w:oddVBand="0" w:evenVBand="0" w:oddHBand="0" w:evenHBand="0" w:firstRowFirstColumn="0" w:firstRowLastColumn="0" w:lastRowFirstColumn="0" w:lastRowLastColumn="0"/>
+          </w:tcPr>
+          <w:p>
+            <w:pPr>
+              <w:jc w:val="center"/>
               <w:rPr>
                 <w:rFonts w:cs="B Roya"/>
                 <w:rtl/>
@@ -3065,7 +2955,6 @@
         </w:trPr>
         <w:tc>
           <w:tcPr>
-            <w:cnfStyle w:val="001000000000" w:firstRow="0" w:lastRow="0" w:firstColumn="1" w:lastColumn="0" w:oddVBand="0" w:evenVBand="0" w:oddHBand="0" w:evenHBand="0" w:firstRowFirstColumn="0" w:firstRowLastColumn="0" w:lastRowFirstColumn="0" w:lastRowLastColumn="0"/>
             <w:tcW w:w="2492" w:type="dxa"/>
             <w:vAlign w:val="center"/>
           </w:tcPr>
@@ -3078,6 +2967,8 @@
                 <w:lang w:bidi="fa-IR"/>
               </w:rPr>
             </w:pPr>
+            <w:bookmarkStart w:id="0" w:name="_GoBack"/>
+            <w:proofErr w:type="spellStart"/>
             <w:r>
               <w:rPr>
                 <w:rFonts w:asciiTheme="minorHAnsi" w:hAnsiTheme="minorHAnsi" w:cs="B Roya"/>
@@ -3085,20 +2976,108 @@
               </w:rPr>
               <w:t>TransferCreditLogRecord</w:t>
             </w:r>
+            <w:proofErr w:type="spellEnd"/>
           </w:p>
         </w:tc>
         <w:tc>
           <w:tcPr>
             <w:tcW w:w="2343" w:type="dxa"/>
+          </w:tcPr>
+          <w:p>
+            <w:pPr>
+              <w:jc w:val="center"/>
+              <w:rPr>
+                <w:rFonts w:asciiTheme="minorHAnsi" w:hAnsiTheme="minorHAnsi" w:cs="B Roya"/>
+                <w:rtl/>
+                <w:lang w:bidi="fa-IR"/>
+              </w:rPr>
+            </w:pPr>
+            <w:r>
+              <w:rPr>
+                <w:rFonts w:asciiTheme="minorHAnsi" w:hAnsiTheme="minorHAnsi" w:cs="B Roya" w:hint="cs"/>
+                <w:rtl/>
+                <w:lang w:bidi="fa-IR"/>
+              </w:rPr>
+              <w:t>رکورد لاگ افزایش اعتبار</w:t>
+            </w:r>
+          </w:p>
+        </w:tc>
+        <w:tc>
+          <w:tcPr>
+            <w:tcW w:w="2328" w:type="dxa"/>
+          </w:tcPr>
+          <w:p>
+            <w:pPr>
+              <w:jc w:val="center"/>
+              <w:rPr>
+                <w:rFonts w:asciiTheme="minorHAnsi" w:hAnsiTheme="minorHAnsi" w:cs="B Roya"/>
+                <w:lang w:bidi="fa-IR"/>
+              </w:rPr>
+            </w:pPr>
+            <w:r>
+              <w:rPr>
+                <w:rFonts w:asciiTheme="minorHAnsi" w:hAnsiTheme="minorHAnsi" w:cs="B Roya"/>
+                <w:lang w:bidi="fa-IR"/>
+              </w:rPr>
+              <w:t>Class Diagram</w:t>
+            </w:r>
+          </w:p>
+        </w:tc>
+        <w:tc>
+          <w:tcPr>
+            <w:tcW w:w="2337" w:type="dxa"/>
+          </w:tcPr>
+          <w:p>
+            <w:pPr>
+              <w:jc w:val="center"/>
+              <w:rPr>
+                <w:rFonts w:cs="B Roya"/>
+                <w:rtl/>
+                <w:lang w:bidi="fa-IR"/>
+              </w:rPr>
+            </w:pPr>
+          </w:p>
+        </w:tc>
+      </w:tr>
+      <w:bookmarkEnd w:id="0"/>
+      <w:tr>
+        <w:trPr>
+          <w:trHeight w:val="626"/>
+        </w:trPr>
+        <w:tc>
+          <w:tcPr>
+            <w:tcW w:w="2492" w:type="dxa"/>
             <w:vAlign w:val="center"/>
           </w:tcPr>
           <w:p>
             <w:pPr>
               <w:jc w:val="center"/>
-              <w:cnfStyle w:val="000000000000" w:firstRow="0" w:lastRow="0" w:firstColumn="0" w:lastColumn="0" w:oddVBand="0" w:evenVBand="0" w:oddHBand="0" w:evenHBand="0" w:firstRowFirstColumn="0" w:firstRowLastColumn="0" w:lastRowFirstColumn="0" w:lastRowLastColumn="0"/>
-              <w:rPr>
-                <w:rFonts w:asciiTheme="minorHAnsi" w:hAnsiTheme="minorHAnsi" w:cs="B Roya"/>
-                <w:rtl/>
+              <w:rPr>
+                <w:rFonts w:asciiTheme="minorHAnsi" w:hAnsiTheme="minorHAnsi" w:cs="B Roya"/>
+                <w:rtl/>
+                <w:lang w:bidi="fa-IR"/>
+              </w:rPr>
+            </w:pPr>
+            <w:proofErr w:type="spellStart"/>
+            <w:r>
+              <w:rPr>
+                <w:rFonts w:asciiTheme="minorHAnsi" w:hAnsiTheme="minorHAnsi" w:cs="B Roya"/>
+                <w:lang w:bidi="fa-IR"/>
+              </w:rPr>
+              <w:t>FoodRecord</w:t>
+            </w:r>
+            <w:proofErr w:type="spellEnd"/>
+          </w:p>
+        </w:tc>
+        <w:tc>
+          <w:tcPr>
+            <w:tcW w:w="2343" w:type="dxa"/>
+          </w:tcPr>
+          <w:p>
+            <w:pPr>
+              <w:jc w:val="center"/>
+              <w:rPr>
+                <w:rFonts w:asciiTheme="minorHAnsi" w:hAnsiTheme="minorHAnsi" w:cs="B Roya"/>
                 <w:lang w:bidi="fa-IR"/>
               </w:rPr>
             </w:pPr>
@@ -3108,19 +3087,17 @@
                 <w:rtl/>
                 <w:lang w:bidi="fa-IR"/>
               </w:rPr>
-              <w:t>رکورد لاگ افزایش اعتبار</w:t>
+              <w:t>رکورد غذا</w:t>
             </w:r>
           </w:p>
         </w:tc>
         <w:tc>
           <w:tcPr>
             <w:tcW w:w="2328" w:type="dxa"/>
-            <w:vAlign w:val="center"/>
-          </w:tcPr>
-          <w:p>
-            <w:pPr>
-              <w:jc w:val="center"/>
-              <w:cnfStyle w:val="000000000000" w:firstRow="0" w:lastRow="0" w:firstColumn="0" w:lastColumn="0" w:oddVBand="0" w:evenVBand="0" w:oddHBand="0" w:evenHBand="0" w:firstRowFirstColumn="0" w:firstRowLastColumn="0" w:lastRowFirstColumn="0" w:lastRowLastColumn="0"/>
+          </w:tcPr>
+          <w:p>
+            <w:pPr>
+              <w:jc w:val="center"/>
               <w:rPr>
                 <w:rFonts w:asciiTheme="minorHAnsi" w:hAnsiTheme="minorHAnsi" w:cs="B Roya"/>
                 <w:lang w:bidi="fa-IR"/>
@@ -3138,12 +3115,10 @@
         <w:tc>
           <w:tcPr>
             <w:tcW w:w="2337" w:type="dxa"/>
-            <w:vAlign w:val="center"/>
-          </w:tcPr>
-          <w:p>
-            <w:pPr>
-              <w:jc w:val="center"/>
-              <w:cnfStyle w:val="000000000000" w:firstRow="0" w:lastRow="0" w:firstColumn="0" w:lastColumn="0" w:oddVBand="0" w:evenVBand="0" w:oddHBand="0" w:evenHBand="0" w:firstRowFirstColumn="0" w:firstRowLastColumn="0" w:lastRowFirstColumn="0" w:lastRowLastColumn="0"/>
+          </w:tcPr>
+          <w:p>
+            <w:pPr>
+              <w:jc w:val="center"/>
               <w:rPr>
                 <w:rFonts w:cs="B Roya"/>
                 <w:rtl/>
@@ -3159,7 +3134,6 @@
         </w:trPr>
         <w:tc>
           <w:tcPr>
-            <w:cnfStyle w:val="001000000000" w:firstRow="0" w:lastRow="0" w:firstColumn="1" w:lastColumn="0" w:oddVBand="0" w:evenVBand="0" w:oddHBand="0" w:evenHBand="0" w:firstRowFirstColumn="0" w:firstRowLastColumn="0" w:lastRowFirstColumn="0" w:lastRowLastColumn="0"/>
             <w:tcW w:w="2492" w:type="dxa"/>
             <w:vAlign w:val="center"/>
           </w:tcPr>
@@ -3177,19 +3151,17 @@
                 <w:rFonts w:asciiTheme="minorHAnsi" w:hAnsiTheme="minorHAnsi" w:cs="B Roya"/>
                 <w:lang w:bidi="fa-IR"/>
               </w:rPr>
-              <w:t>FoodRecord</w:t>
+              <w:t>Serve</w:t>
             </w:r>
           </w:p>
         </w:tc>
         <w:tc>
           <w:tcPr>
             <w:tcW w:w="2343" w:type="dxa"/>
-            <w:vAlign w:val="center"/>
-          </w:tcPr>
-          <w:p>
-            <w:pPr>
-              <w:jc w:val="center"/>
-              <w:cnfStyle w:val="000000000000" w:firstRow="0" w:lastRow="0" w:firstColumn="0" w:lastColumn="0" w:oddVBand="0" w:evenVBand="0" w:oddHBand="0" w:evenHBand="0" w:firstRowFirstColumn="0" w:firstRowLastColumn="0" w:lastRowFirstColumn="0" w:lastRowLastColumn="0"/>
+          </w:tcPr>
+          <w:p>
+            <w:pPr>
+              <w:jc w:val="center"/>
               <w:rPr>
                 <w:rFonts w:asciiTheme="minorHAnsi" w:hAnsiTheme="minorHAnsi" w:cs="B Roya"/>
                 <w:lang w:bidi="fa-IR"/>
@@ -3201,21 +3173,20 @@
                 <w:rtl/>
                 <w:lang w:bidi="fa-IR"/>
               </w:rPr>
-              <w:t>رکورد غذا</w:t>
+              <w:t>سرو</w:t>
             </w:r>
           </w:p>
         </w:tc>
         <w:tc>
           <w:tcPr>
             <w:tcW w:w="2328" w:type="dxa"/>
-            <w:vAlign w:val="center"/>
-          </w:tcPr>
-          <w:p>
-            <w:pPr>
-              <w:jc w:val="center"/>
-              <w:cnfStyle w:val="000000000000" w:firstRow="0" w:lastRow="0" w:firstColumn="0" w:lastColumn="0" w:oddVBand="0" w:evenVBand="0" w:oddHBand="0" w:evenHBand="0" w:firstRowFirstColumn="0" w:firstRowLastColumn="0" w:lastRowFirstColumn="0" w:lastRowLastColumn="0"/>
-              <w:rPr>
-                <w:rFonts w:asciiTheme="minorHAnsi" w:hAnsiTheme="minorHAnsi" w:cs="B Roya"/>
+          </w:tcPr>
+          <w:p>
+            <w:pPr>
+              <w:jc w:val="center"/>
+              <w:rPr>
+                <w:rFonts w:asciiTheme="minorHAnsi" w:hAnsiTheme="minorHAnsi" w:cs="B Roya"/>
+                <w:rtl/>
                 <w:lang w:bidi="fa-IR"/>
               </w:rPr>
             </w:pPr>
@@ -3231,12 +3202,10 @@
         <w:tc>
           <w:tcPr>
             <w:tcW w:w="2337" w:type="dxa"/>
-            <w:vAlign w:val="center"/>
-          </w:tcPr>
-          <w:p>
-            <w:pPr>
-              <w:jc w:val="center"/>
-              <w:cnfStyle w:val="000000000000" w:firstRow="0" w:lastRow="0" w:firstColumn="0" w:lastColumn="0" w:oddVBand="0" w:evenVBand="0" w:oddHBand="0" w:evenHBand="0" w:firstRowFirstColumn="0" w:firstRowLastColumn="0" w:lastRowFirstColumn="0" w:lastRowLastColumn="0"/>
+          </w:tcPr>
+          <w:p>
+            <w:pPr>
+              <w:jc w:val="center"/>
               <w:rPr>
                 <w:rFonts w:cs="B Roya"/>
                 <w:rtl/>
@@ -3252,7 +3221,6 @@
         </w:trPr>
         <w:tc>
           <w:tcPr>
-            <w:cnfStyle w:val="001000000000" w:firstRow="0" w:lastRow="0" w:firstColumn="1" w:lastColumn="0" w:oddVBand="0" w:evenVBand="0" w:oddHBand="0" w:evenHBand="0" w:firstRowFirstColumn="0" w:firstRowLastColumn="0" w:lastRowFirstColumn="0" w:lastRowLastColumn="0"/>
             <w:tcW w:w="2492" w:type="dxa"/>
             <w:vAlign w:val="center"/>
           </w:tcPr>
@@ -3265,26 +3233,34 @@
                 <w:lang w:bidi="fa-IR"/>
               </w:rPr>
             </w:pPr>
-            <w:r>
-              <w:rPr>
-                <w:rFonts w:asciiTheme="minorHAnsi" w:hAnsiTheme="minorHAnsi" w:cs="B Roya"/>
-                <w:lang w:bidi="fa-IR"/>
-              </w:rPr>
-              <w:t>Serve</w:t>
-            </w:r>
+            <w:proofErr w:type="spellStart"/>
+            <w:r>
+              <w:rPr>
+                <w:rFonts w:asciiTheme="minorHAnsi" w:hAnsiTheme="minorHAnsi" w:cs="B Roya"/>
+                <w:lang w:bidi="fa-IR"/>
+              </w:rPr>
+              <w:t>Increase</w:t>
+            </w:r>
+            <w:r>
+              <w:rPr>
+                <w:rFonts w:asciiTheme="minorHAnsi" w:hAnsiTheme="minorHAnsi" w:cs="B Roya"/>
+                <w:lang w:bidi="fa-IR"/>
+              </w:rPr>
+              <w:t>CreditLogRecord</w:t>
+            </w:r>
+            <w:proofErr w:type="spellEnd"/>
           </w:p>
         </w:tc>
         <w:tc>
           <w:tcPr>
             <w:tcW w:w="2343" w:type="dxa"/>
-            <w:vAlign w:val="center"/>
-          </w:tcPr>
-          <w:p>
-            <w:pPr>
-              <w:jc w:val="center"/>
-              <w:cnfStyle w:val="000000000000" w:firstRow="0" w:lastRow="0" w:firstColumn="0" w:lastColumn="0" w:oddVBand="0" w:evenVBand="0" w:oddHBand="0" w:evenHBand="0" w:firstRowFirstColumn="0" w:firstRowLastColumn="0" w:lastRowFirstColumn="0" w:lastRowLastColumn="0"/>
-              <w:rPr>
-                <w:rFonts w:asciiTheme="minorHAnsi" w:hAnsiTheme="minorHAnsi" w:cs="B Roya"/>
+          </w:tcPr>
+          <w:p>
+            <w:pPr>
+              <w:jc w:val="center"/>
+              <w:rPr>
+                <w:rFonts w:asciiTheme="minorHAnsi" w:hAnsiTheme="minorHAnsi" w:cs="B Roya"/>
+                <w:rtl/>
                 <w:lang w:bidi="fa-IR"/>
               </w:rPr>
             </w:pPr>
@@ -3294,19 +3270,33 @@
                 <w:rtl/>
                 <w:lang w:bidi="fa-IR"/>
               </w:rPr>
-              <w:t>سرو</w:t>
+              <w:t xml:space="preserve">رکورد لاگ </w:t>
+            </w:r>
+            <w:r>
+              <w:rPr>
+                <w:rFonts w:asciiTheme="minorHAnsi" w:hAnsiTheme="minorHAnsi" w:cs="B Roya" w:hint="cs"/>
+                <w:rtl/>
+                <w:lang w:bidi="fa-IR"/>
+              </w:rPr>
+              <w:t>افزایش</w:t>
+            </w:r>
+            <w:r>
+              <w:rPr>
+                <w:rFonts w:asciiTheme="minorHAnsi" w:hAnsiTheme="minorHAnsi" w:cs="B Roya" w:hint="cs"/>
+                <w:rtl/>
+                <w:lang w:bidi="fa-IR"/>
+              </w:rPr>
+              <w:t xml:space="preserve"> اعتبار</w:t>
             </w:r>
           </w:p>
         </w:tc>
         <w:tc>
           <w:tcPr>
             <w:tcW w:w="2328" w:type="dxa"/>
-            <w:vAlign w:val="center"/>
-          </w:tcPr>
-          <w:p>
-            <w:pPr>
-              <w:jc w:val="center"/>
-              <w:cnfStyle w:val="000000000000" w:firstRow="0" w:lastRow="0" w:firstColumn="0" w:lastColumn="0" w:oddVBand="0" w:evenVBand="0" w:oddHBand="0" w:evenHBand="0" w:firstRowFirstColumn="0" w:firstRowLastColumn="0" w:lastRowFirstColumn="0" w:lastRowLastColumn="0"/>
+          </w:tcPr>
+          <w:p>
+            <w:pPr>
+              <w:jc w:val="center"/>
               <w:rPr>
                 <w:rFonts w:asciiTheme="minorHAnsi" w:hAnsiTheme="minorHAnsi" w:cs="B Roya"/>
                 <w:rtl/>
@@ -3325,12 +3315,10 @@
         <w:tc>
           <w:tcPr>
             <w:tcW w:w="2337" w:type="dxa"/>
-            <w:vAlign w:val="center"/>
-          </w:tcPr>
-          <w:p>
-            <w:pPr>
-              <w:jc w:val="center"/>
-              <w:cnfStyle w:val="000000000000" w:firstRow="0" w:lastRow="0" w:firstColumn="0" w:lastColumn="0" w:oddVBand="0" w:evenVBand="0" w:oddHBand="0" w:evenHBand="0" w:firstRowFirstColumn="0" w:firstRowLastColumn="0" w:lastRowFirstColumn="0" w:lastRowLastColumn="0"/>
+          </w:tcPr>
+          <w:p>
+            <w:pPr>
+              <w:jc w:val="center"/>
               <w:rPr>
                 <w:rFonts w:cs="B Roya"/>
                 <w:rtl/>
@@ -3346,7 +3334,6 @@
         </w:trPr>
         <w:tc>
           <w:tcPr>
-            <w:cnfStyle w:val="001000000000" w:firstRow="0" w:lastRow="0" w:firstColumn="1" w:lastColumn="0" w:oddVBand="0" w:evenVBand="0" w:oddHBand="0" w:evenHBand="0" w:firstRowFirstColumn="0" w:firstRowLastColumn="0" w:lastRowFirstColumn="0" w:lastRowLastColumn="0"/>
             <w:tcW w:w="2492" w:type="dxa"/>
             <w:vAlign w:val="center"/>
           </w:tcPr>
@@ -3355,38 +3342,29 @@
               <w:jc w:val="center"/>
               <w:rPr>
                 <w:rFonts w:asciiTheme="minorHAnsi" w:hAnsiTheme="minorHAnsi" w:cs="B Roya"/>
-                <w:rtl/>
-                <w:lang w:bidi="fa-IR"/>
-              </w:rPr>
-            </w:pPr>
-            <w:r>
-              <w:rPr>
-                <w:rFonts w:asciiTheme="minorHAnsi" w:hAnsiTheme="minorHAnsi" w:cs="B Roya"/>
-                <w:lang w:bidi="fa-IR"/>
-              </w:rPr>
-              <w:t>Increase</w:t>
-            </w:r>
-            <w:r>
-              <w:rPr>
-                <w:rFonts w:asciiTheme="minorHAnsi" w:hAnsiTheme="minorHAnsi" w:cs="B Roya"/>
-                <w:lang w:bidi="fa-IR"/>
-              </w:rPr>
-              <w:t>CreditLogRecord</w:t>
-            </w:r>
+                <w:lang w:bidi="fa-IR"/>
+              </w:rPr>
+            </w:pPr>
+            <w:proofErr w:type="spellStart"/>
+            <w:r>
+              <w:rPr>
+                <w:rFonts w:asciiTheme="minorHAnsi" w:hAnsiTheme="minorHAnsi" w:cs="B Roya"/>
+                <w:lang w:bidi="fa-IR"/>
+              </w:rPr>
+              <w:t>IncreaseCreditLog</w:t>
+            </w:r>
+            <w:proofErr w:type="spellEnd"/>
           </w:p>
         </w:tc>
         <w:tc>
           <w:tcPr>
             <w:tcW w:w="2343" w:type="dxa"/>
-            <w:vAlign w:val="center"/>
-          </w:tcPr>
-          <w:p>
-            <w:pPr>
-              <w:jc w:val="center"/>
-              <w:cnfStyle w:val="000000000000" w:firstRow="0" w:lastRow="0" w:firstColumn="0" w:lastColumn="0" w:oddVBand="0" w:evenVBand="0" w:oddHBand="0" w:evenHBand="0" w:firstRowFirstColumn="0" w:firstRowLastColumn="0" w:lastRowFirstColumn="0" w:lastRowLastColumn="0"/>
-              <w:rPr>
-                <w:rFonts w:asciiTheme="minorHAnsi" w:hAnsiTheme="minorHAnsi" w:cs="B Roya"/>
-                <w:rtl/>
+          </w:tcPr>
+          <w:p>
+            <w:pPr>
+              <w:jc w:val="center"/>
+              <w:rPr>
+                <w:rFonts w:asciiTheme="minorHAnsi" w:hAnsiTheme="minorHAnsi" w:cs="B Roya"/>
                 <w:lang w:bidi="fa-IR"/>
               </w:rPr>
             </w:pPr>
@@ -3396,35 +3374,17 @@
                 <w:rtl/>
                 <w:lang w:bidi="fa-IR"/>
               </w:rPr>
-              <w:t xml:space="preserve">رکورد لاگ </w:t>
-            </w:r>
-            <w:r>
-              <w:rPr>
-                <w:rFonts w:asciiTheme="minorHAnsi" w:hAnsiTheme="minorHAnsi" w:cs="B Roya" w:hint="cs"/>
-                <w:rtl/>
-                <w:lang w:bidi="fa-IR"/>
-              </w:rPr>
-              <w:t>افزایش</w:t>
-            </w:r>
-            <w:r>
-              <w:rPr>
-                <w:rFonts w:asciiTheme="minorHAnsi" w:hAnsiTheme="minorHAnsi" w:cs="B Roya" w:hint="cs"/>
-                <w:rtl/>
-                <w:lang w:bidi="fa-IR"/>
-              </w:rPr>
-              <w:t xml:space="preserve"> اعتبار</w:t>
+              <w:t>لاگ افزایش اعتبار</w:t>
             </w:r>
           </w:p>
         </w:tc>
         <w:tc>
           <w:tcPr>
             <w:tcW w:w="2328" w:type="dxa"/>
-            <w:vAlign w:val="center"/>
-          </w:tcPr>
-          <w:p>
-            <w:pPr>
-              <w:jc w:val="center"/>
-              <w:cnfStyle w:val="000000000000" w:firstRow="0" w:lastRow="0" w:firstColumn="0" w:lastColumn="0" w:oddVBand="0" w:evenVBand="0" w:oddHBand="0" w:evenHBand="0" w:firstRowFirstColumn="0" w:firstRowLastColumn="0" w:lastRowFirstColumn="0" w:lastRowLastColumn="0"/>
+          </w:tcPr>
+          <w:p>
+            <w:pPr>
+              <w:jc w:val="center"/>
               <w:rPr>
                 <w:rFonts w:asciiTheme="minorHAnsi" w:hAnsiTheme="minorHAnsi" w:cs="B Roya"/>
                 <w:rtl/>
@@ -3443,12 +3403,10 @@
         <w:tc>
           <w:tcPr>
             <w:tcW w:w="2337" w:type="dxa"/>
-            <w:vAlign w:val="center"/>
-          </w:tcPr>
-          <w:p>
-            <w:pPr>
-              <w:jc w:val="center"/>
-              <w:cnfStyle w:val="000000000000" w:firstRow="0" w:lastRow="0" w:firstColumn="0" w:lastColumn="0" w:oddVBand="0" w:evenVBand="0" w:oddHBand="0" w:evenHBand="0" w:firstRowFirstColumn="0" w:firstRowLastColumn="0" w:lastRowFirstColumn="0" w:lastRowLastColumn="0"/>
+          </w:tcPr>
+          <w:p>
+            <w:pPr>
+              <w:jc w:val="center"/>
               <w:rPr>
                 <w:rFonts w:cs="B Roya"/>
                 <w:rtl/>
@@ -3464,7 +3422,6 @@
         </w:trPr>
         <w:tc>
           <w:tcPr>
-            <w:cnfStyle w:val="001000000000" w:firstRow="0" w:lastRow="0" w:firstColumn="1" w:lastColumn="0" w:oddVBand="0" w:evenVBand="0" w:oddHBand="0" w:evenHBand="0" w:firstRowFirstColumn="0" w:firstRowLastColumn="0" w:lastRowFirstColumn="0" w:lastRowLastColumn="0"/>
             <w:tcW w:w="2492" w:type="dxa"/>
             <w:vAlign w:val="center"/>
           </w:tcPr>
@@ -3473,27 +3430,28 @@
               <w:jc w:val="center"/>
               <w:rPr>
                 <w:rFonts w:asciiTheme="minorHAnsi" w:hAnsiTheme="minorHAnsi" w:cs="B Roya"/>
-                <w:lang w:bidi="fa-IR"/>
-              </w:rPr>
-            </w:pPr>
-            <w:r>
-              <w:rPr>
-                <w:rFonts w:asciiTheme="minorHAnsi" w:hAnsiTheme="minorHAnsi" w:cs="B Roya"/>
-                <w:lang w:bidi="fa-IR"/>
-              </w:rPr>
-              <w:t>IncreaseCreditLog</w:t>
-            </w:r>
+                <w:rtl/>
+                <w:lang w:bidi="fa-IR"/>
+              </w:rPr>
+            </w:pPr>
+            <w:proofErr w:type="spellStart"/>
+            <w:r>
+              <w:rPr>
+                <w:rFonts w:asciiTheme="minorHAnsi" w:hAnsiTheme="minorHAnsi" w:cs="B Roya"/>
+                <w:lang w:bidi="fa-IR"/>
+              </w:rPr>
+              <w:t>UserActor</w:t>
+            </w:r>
+            <w:proofErr w:type="spellEnd"/>
           </w:p>
         </w:tc>
         <w:tc>
           <w:tcPr>
             <w:tcW w:w="2343" w:type="dxa"/>
-            <w:vAlign w:val="center"/>
-          </w:tcPr>
-          <w:p>
-            <w:pPr>
-              <w:jc w:val="center"/>
-              <w:cnfStyle w:val="000000000000" w:firstRow="0" w:lastRow="0" w:firstColumn="0" w:lastColumn="0" w:oddVBand="0" w:evenVBand="0" w:oddHBand="0" w:evenHBand="0" w:firstRowFirstColumn="0" w:firstRowLastColumn="0" w:lastRowFirstColumn="0" w:lastRowLastColumn="0"/>
+          </w:tcPr>
+          <w:p>
+            <w:pPr>
+              <w:jc w:val="center"/>
               <w:rPr>
                 <w:rFonts w:asciiTheme="minorHAnsi" w:hAnsiTheme="minorHAnsi" w:cs="B Roya"/>
                 <w:lang w:bidi="fa-IR"/>
@@ -3505,19 +3463,32 @@
                 <w:rtl/>
                 <w:lang w:bidi="fa-IR"/>
               </w:rPr>
-              <w:t>لاگ افزایش اعتبار</w:t>
+              <w:t xml:space="preserve">کاربر، مشتری، </w:t>
+            </w:r>
+            <w:r>
+              <w:rPr>
+                <w:rFonts w:asciiTheme="minorHAnsi" w:hAnsiTheme="minorHAnsi" w:cs="B Roya"/>
+                <w:lang w:bidi="fa-IR"/>
+              </w:rPr>
+              <w:t>actor</w:t>
+            </w:r>
+            <w:r>
+              <w:rPr>
+                <w:rFonts w:asciiTheme="minorHAnsi" w:hAnsiTheme="minorHAnsi" w:cs="B Roya" w:hint="cs"/>
+                <w:rtl/>
+                <w:lang w:bidi="fa-IR"/>
+              </w:rPr>
+              <w:t xml:space="preserve"> کاربر</w:t>
             </w:r>
           </w:p>
         </w:tc>
         <w:tc>
           <w:tcPr>
             <w:tcW w:w="2328" w:type="dxa"/>
-            <w:vAlign w:val="center"/>
-          </w:tcPr>
-          <w:p>
-            <w:pPr>
-              <w:jc w:val="center"/>
-              <w:cnfStyle w:val="000000000000" w:firstRow="0" w:lastRow="0" w:firstColumn="0" w:lastColumn="0" w:oddVBand="0" w:evenVBand="0" w:oddHBand="0" w:evenHBand="0" w:firstRowFirstColumn="0" w:firstRowLastColumn="0" w:lastRowFirstColumn="0" w:lastRowLastColumn="0"/>
+          </w:tcPr>
+          <w:p>
+            <w:pPr>
+              <w:jc w:val="center"/>
               <w:rPr>
                 <w:rFonts w:asciiTheme="minorHAnsi" w:hAnsiTheme="minorHAnsi" w:cs="B Roya"/>
                 <w:rtl/>
@@ -3536,121 +3507,10 @@
         <w:tc>
           <w:tcPr>
             <w:tcW w:w="2337" w:type="dxa"/>
-            <w:vAlign w:val="center"/>
-          </w:tcPr>
-          <w:p>
-            <w:pPr>
-              <w:jc w:val="center"/>
-              <w:cnfStyle w:val="000000000000" w:firstRow="0" w:lastRow="0" w:firstColumn="0" w:lastColumn="0" w:oddVBand="0" w:evenVBand="0" w:oddHBand="0" w:evenHBand="0" w:firstRowFirstColumn="0" w:firstRowLastColumn="0" w:lastRowFirstColumn="0" w:lastRowLastColumn="0"/>
-              <w:rPr>
-                <w:rFonts w:cs="B Roya"/>
-                <w:rtl/>
-                <w:lang w:bidi="fa-IR"/>
-              </w:rPr>
-            </w:pPr>
-          </w:p>
-        </w:tc>
-      </w:tr>
-      <w:tr>
-        <w:trPr>
-          <w:trHeight w:val="626"/>
-        </w:trPr>
-        <w:tc>
-          <w:tcPr>
-            <w:cnfStyle w:val="001000000000" w:firstRow="0" w:lastRow="0" w:firstColumn="1" w:lastColumn="0" w:oddVBand="0" w:evenVBand="0" w:oddHBand="0" w:evenHBand="0" w:firstRowFirstColumn="0" w:firstRowLastColumn="0" w:lastRowFirstColumn="0" w:lastRowLastColumn="0"/>
-            <w:tcW w:w="2492" w:type="dxa"/>
-            <w:vAlign w:val="center"/>
-          </w:tcPr>
-          <w:p>
-            <w:pPr>
-              <w:jc w:val="center"/>
-              <w:rPr>
-                <w:rFonts w:asciiTheme="minorHAnsi" w:hAnsiTheme="minorHAnsi" w:cs="B Roya"/>
-                <w:rtl/>
-                <w:lang w:bidi="fa-IR"/>
-              </w:rPr>
-            </w:pPr>
-            <w:r>
-              <w:rPr>
-                <w:rFonts w:asciiTheme="minorHAnsi" w:hAnsiTheme="minorHAnsi" w:cs="B Roya"/>
-                <w:lang w:bidi="fa-IR"/>
-              </w:rPr>
-              <w:t>UserActor</w:t>
-            </w:r>
-          </w:p>
-        </w:tc>
-        <w:tc>
-          <w:tcPr>
-            <w:tcW w:w="2343" w:type="dxa"/>
-            <w:vAlign w:val="center"/>
-          </w:tcPr>
-          <w:p>
-            <w:pPr>
-              <w:jc w:val="center"/>
-              <w:cnfStyle w:val="000000000000" w:firstRow="0" w:lastRow="0" w:firstColumn="0" w:lastColumn="0" w:oddVBand="0" w:evenVBand="0" w:oddHBand="0" w:evenHBand="0" w:firstRowFirstColumn="0" w:firstRowLastColumn="0" w:lastRowFirstColumn="0" w:lastRowLastColumn="0"/>
-              <w:rPr>
-                <w:rFonts w:asciiTheme="minorHAnsi" w:hAnsiTheme="minorHAnsi" w:cs="B Roya"/>
-                <w:lang w:bidi="fa-IR"/>
-              </w:rPr>
-            </w:pPr>
-            <w:r>
-              <w:rPr>
-                <w:rFonts w:asciiTheme="minorHAnsi" w:hAnsiTheme="minorHAnsi" w:cs="B Roya" w:hint="cs"/>
-                <w:rtl/>
-                <w:lang w:bidi="fa-IR"/>
-              </w:rPr>
-              <w:t xml:space="preserve">کاربر، مشتری، </w:t>
-            </w:r>
-            <w:r>
-              <w:rPr>
-                <w:rFonts w:asciiTheme="minorHAnsi" w:hAnsiTheme="minorHAnsi" w:cs="B Roya"/>
-                <w:lang w:bidi="fa-IR"/>
-              </w:rPr>
-              <w:t>actor</w:t>
-            </w:r>
-            <w:r>
-              <w:rPr>
-                <w:rFonts w:asciiTheme="minorHAnsi" w:hAnsiTheme="minorHAnsi" w:cs="B Roya" w:hint="cs"/>
-                <w:rtl/>
-                <w:lang w:bidi="fa-IR"/>
-              </w:rPr>
-              <w:t xml:space="preserve"> کاربر</w:t>
-            </w:r>
-          </w:p>
-        </w:tc>
-        <w:tc>
-          <w:tcPr>
-            <w:tcW w:w="2328" w:type="dxa"/>
-            <w:vAlign w:val="center"/>
-          </w:tcPr>
-          <w:p>
-            <w:pPr>
-              <w:jc w:val="center"/>
-              <w:cnfStyle w:val="000000000000" w:firstRow="0" w:lastRow="0" w:firstColumn="0" w:lastColumn="0" w:oddVBand="0" w:evenVBand="0" w:oddHBand="0" w:evenHBand="0" w:firstRowFirstColumn="0" w:firstRowLastColumn="0" w:lastRowFirstColumn="0" w:lastRowLastColumn="0"/>
-              <w:rPr>
-                <w:rFonts w:asciiTheme="minorHAnsi" w:hAnsiTheme="minorHAnsi" w:cs="B Roya"/>
-                <w:rtl/>
-                <w:lang w:bidi="fa-IR"/>
-              </w:rPr>
-            </w:pPr>
-            <w:r>
-              <w:rPr>
-                <w:rFonts w:asciiTheme="minorHAnsi" w:hAnsiTheme="minorHAnsi" w:cs="B Roya"/>
-                <w:lang w:bidi="fa-IR"/>
-              </w:rPr>
-              <w:t>Class Diagram</w:t>
-            </w:r>
-          </w:p>
-        </w:tc>
-        <w:tc>
-          <w:tcPr>
-            <w:tcW w:w="2337" w:type="dxa"/>
-            <w:vAlign w:val="center"/>
-          </w:tcPr>
-          <w:p>
-            <w:pPr>
-              <w:jc w:val="center"/>
-              <w:cnfStyle w:val="000000000000" w:firstRow="0" w:lastRow="0" w:firstColumn="0" w:lastColumn="0" w:oddVBand="0" w:evenVBand="0" w:oddHBand="0" w:evenHBand="0" w:firstRowFirstColumn="0" w:firstRowLastColumn="0" w:lastRowFirstColumn="0" w:lastRowLastColumn="0"/>
+          </w:tcPr>
+          <w:p>
+            <w:pPr>
+              <w:jc w:val="center"/>
               <w:rPr>
                 <w:rFonts w:cs="B Roya"/>
                 <w:rtl/>
@@ -4246,6 +4106,63 @@
       </w:rPr>
     </w:tblStylePr>
   </w:style>
+  <w:style w:type="table" w:styleId="GridTable1Light">
+    <w:name w:val="Grid Table 1 Light"/>
+    <w:basedOn w:val="TableNormal"/>
+    <w:uiPriority w:val="46"/>
+    <w:rsid w:val="001218E9"/>
+    <w:pPr>
+      <w:spacing w:after="0" w:line="240" w:lineRule="auto"/>
+    </w:pPr>
+    <w:tblPr>
+      <w:tblStyleRowBandSize w:val="1"/>
+      <w:tblStyleColBandSize w:val="1"/>
+      <w:tblBorders>
+        <w:top w:val="single" w:sz="4" w:space="0" w:color="999999" w:themeColor="text1" w:themeTint="66"/>
+        <w:left w:val="single" w:sz="4" w:space="0" w:color="999999" w:themeColor="text1" w:themeTint="66"/>
+        <w:bottom w:val="single" w:sz="4" w:space="0" w:color="999999" w:themeColor="text1" w:themeTint="66"/>
+        <w:right w:val="single" w:sz="4" w:space="0" w:color="999999" w:themeColor="text1" w:themeTint="66"/>
+        <w:insideH w:val="single" w:sz="4" w:space="0" w:color="999999" w:themeColor="text1" w:themeTint="66"/>
+        <w:insideV w:val="single" w:sz="4" w:space="0" w:color="999999" w:themeColor="text1" w:themeTint="66"/>
+      </w:tblBorders>
+    </w:tblPr>
+    <w:tblStylePr w:type="firstRow">
+      <w:rPr>
+        <w:b/>
+        <w:bCs/>
+      </w:rPr>
+      <w:tblPr/>
+      <w:tcPr>
+        <w:tcBorders>
+          <w:bottom w:val="single" w:sz="12" w:space="0" w:color="666666" w:themeColor="text1" w:themeTint="99"/>
+        </w:tcBorders>
+      </w:tcPr>
+    </w:tblStylePr>
+    <w:tblStylePr w:type="lastRow">
+      <w:rPr>
+        <w:b/>
+        <w:bCs/>
+      </w:rPr>
+      <w:tblPr/>
+      <w:tcPr>
+        <w:tcBorders>
+          <w:top w:val="double" w:sz="2" w:space="0" w:color="666666" w:themeColor="text1" w:themeTint="99"/>
+        </w:tcBorders>
+      </w:tcPr>
+    </w:tblStylePr>
+    <w:tblStylePr w:type="firstCol">
+      <w:rPr>
+        <w:b/>
+        <w:bCs/>
+      </w:rPr>
+    </w:tblStylePr>
+    <w:tblStylePr w:type="lastCol">
+      <w:rPr>
+        <w:b/>
+        <w:bCs/>
+      </w:rPr>
+    </w:tblStylePr>
+  </w:style>
 </w:styles>
 </file>
 

</xml_diff>